<commit_message>
Enron email fraud detection - rewrite some parts
</commit_message>
<xml_diff>
--- a/Enron_emails_analysis_project_report_revision1.docx
+++ b/Enron_emails_analysis_project_report_revision1.docx
@@ -1027,18 +1027,7 @@
           <w:szCs w:val="24"/>
           <w:shd w:val="clear" w:color="auto" w:fill="FFFFFF"/>
         </w:rPr>
-        <w:t xml:space="preserve"> and reducing</w:t>
-      </w:r>
-      <w:bookmarkStart w:id="0" w:name="_GoBack"/>
-      <w:bookmarkEnd w:id="0"/>
-      <w:r>
-        <w:rPr>
-          <w:rFonts w:ascii="Times New Roman" w:hAnsi="Times New Roman" w:cs="Times New Roman"/>
-          <w:sz w:val="24"/>
-          <w:szCs w:val="24"/>
-          <w:shd w:val="clear" w:color="auto" w:fill="FFFFFF"/>
-        </w:rPr>
-        <w:t xml:space="preserve"> of some features</w:t>
+        <w:t xml:space="preserve"> and reducing of some features</w:t>
       </w:r>
       <w:r>
         <w:rPr>
@@ -2530,13 +2519,23 @@
           <w:szCs w:val="24"/>
         </w:rPr>
       </w:pPr>
-      <w:r>
-        <w:rPr>
-          <w:rFonts w:ascii="Times New Roman" w:hAnsi="Times New Roman" w:cs="Times New Roman"/>
-          <w:sz w:val="24"/>
-          <w:szCs w:val="24"/>
-        </w:rPr>
-        <w:t xml:space="preserve">from_poi_to_this_person </w:t>
+      <w:proofErr w:type="spellStart"/>
+      <w:r>
+        <w:rPr>
+          <w:rFonts w:ascii="Times New Roman" w:hAnsi="Times New Roman" w:cs="Times New Roman"/>
+          <w:sz w:val="24"/>
+          <w:szCs w:val="24"/>
+        </w:rPr>
+        <w:t>from_poi_to_this_person</w:t>
+      </w:r>
+      <w:proofErr w:type="spellEnd"/>
+      <w:r>
+        <w:rPr>
+          <w:rFonts w:ascii="Times New Roman" w:hAnsi="Times New Roman" w:cs="Times New Roman"/>
+          <w:sz w:val="24"/>
+          <w:szCs w:val="24"/>
+        </w:rPr>
+        <w:t xml:space="preserve"> </w:t>
       </w:r>
       <w:r>
         <w:rPr>
@@ -2804,7 +2803,7 @@
           <w:sz w:val="24"/>
           <w:szCs w:val="24"/>
         </w:rPr>
-        <w:t xml:space="preserve"> _ratio</w:t>
+        <w:t xml:space="preserve"> _ratio’</w:t>
       </w:r>
       <w:r>
         <w:rPr>
@@ -2814,7 +2813,7 @@
           <w:sz w:val="24"/>
           <w:szCs w:val="24"/>
         </w:rPr>
-        <w:t>’</w:t>
+        <w:t xml:space="preserve">, </w:t>
       </w:r>
       <w:r>
         <w:rPr>
@@ -2824,8 +2823,9 @@
           <w:sz w:val="24"/>
           <w:szCs w:val="24"/>
         </w:rPr>
-        <w:t xml:space="preserve">, </w:t>
-      </w:r>
+        <w:t xml:space="preserve"> ‘</w:t>
+      </w:r>
+      <w:proofErr w:type="spellStart"/>
       <w:r>
         <w:rPr>
           <w:rFonts w:ascii="Times New Roman" w:hAnsi="Times New Roman" w:cs="Times New Roman"/>
@@ -2834,9 +2834,9 @@
           <w:sz w:val="24"/>
           <w:szCs w:val="24"/>
         </w:rPr>
-        <w:t xml:space="preserve"> ‘</w:t>
-      </w:r>
-      <w:proofErr w:type="spellStart"/>
+        <w:t>from_poi_to_this_person</w:t>
+      </w:r>
+      <w:proofErr w:type="spellEnd"/>
       <w:r>
         <w:rPr>
           <w:rFonts w:ascii="Times New Roman" w:hAnsi="Times New Roman" w:cs="Times New Roman"/>
@@ -2845,28 +2845,7 @@
           <w:sz w:val="24"/>
           <w:szCs w:val="24"/>
         </w:rPr>
-        <w:t>from_poi_to_this_person</w:t>
-      </w:r>
-      <w:proofErr w:type="spellEnd"/>
-      <w:r>
-        <w:rPr>
-          <w:rFonts w:ascii="Times New Roman" w:hAnsi="Times New Roman" w:cs="Times New Roman"/>
-          <w:b/>
-          <w:bCs/>
-          <w:sz w:val="24"/>
-          <w:szCs w:val="24"/>
-        </w:rPr>
-        <w:t xml:space="preserve"> _ratio</w:t>
-      </w:r>
-      <w:r>
-        <w:rPr>
-          <w:rFonts w:ascii="Times New Roman" w:hAnsi="Times New Roman" w:cs="Times New Roman"/>
-          <w:b/>
-          <w:bCs/>
-          <w:sz w:val="24"/>
-          <w:szCs w:val="24"/>
-        </w:rPr>
-        <w:t>’</w:t>
+        <w:t xml:space="preserve"> _ratio’</w:t>
       </w:r>
       <w:r>
         <w:rPr>
@@ -2893,7 +2872,104 @@
           <w:sz w:val="24"/>
           <w:szCs w:val="24"/>
         </w:rPr>
-        <w:t xml:space="preserve">In order to compare features, the selected features were scaled using </w:t>
+        <w:t xml:space="preserve">After manually reduced some features by intuition, several other unsupervised and supervised algorithms tested for further features selection. </w:t>
+      </w:r>
+      <w:proofErr w:type="gramStart"/>
+      <w:r>
+        <w:rPr>
+          <w:rFonts w:ascii="Times New Roman" w:hAnsi="Times New Roman" w:cs="Times New Roman"/>
+          <w:sz w:val="24"/>
+          <w:szCs w:val="24"/>
+        </w:rPr>
+        <w:t>For example,</w:t>
+      </w:r>
+      <w:r>
+        <w:rPr>
+          <w:rFonts w:ascii="Times New Roman" w:hAnsi="Times New Roman" w:cs="Times New Roman"/>
+          <w:sz w:val="24"/>
+          <w:szCs w:val="24"/>
+        </w:rPr>
+        <w:t xml:space="preserve"> </w:t>
+      </w:r>
+      <w:r>
+        <w:rPr>
+          <w:rFonts w:ascii="Times New Roman" w:hAnsi="Times New Roman" w:cs="Times New Roman"/>
+          <w:sz w:val="24"/>
+          <w:szCs w:val="24"/>
+        </w:rPr>
+        <w:t>Recursive Feature Elimination</w:t>
+      </w:r>
+      <w:r>
+        <w:rPr>
+          <w:rFonts w:ascii="Times New Roman" w:hAnsi="Times New Roman" w:cs="Times New Roman"/>
+          <w:sz w:val="24"/>
+          <w:szCs w:val="24"/>
+        </w:rPr>
+        <w:t xml:space="preserve"> (</w:t>
+      </w:r>
+      <w:r>
+        <w:rPr>
+          <w:rFonts w:ascii="Times New Roman" w:hAnsi="Times New Roman" w:cs="Times New Roman"/>
+          <w:sz w:val="24"/>
+          <w:szCs w:val="24"/>
+        </w:rPr>
+        <w:t>RFE</w:t>
+      </w:r>
+      <w:r>
+        <w:rPr>
+          <w:rFonts w:ascii="Times New Roman" w:hAnsi="Times New Roman" w:cs="Times New Roman"/>
+          <w:sz w:val="24"/>
+          <w:szCs w:val="24"/>
+        </w:rPr>
+        <w:t>)</w:t>
+      </w:r>
+      <w:r>
+        <w:rPr>
+          <w:rFonts w:ascii="Times New Roman" w:hAnsi="Times New Roman" w:cs="Times New Roman"/>
+          <w:sz w:val="24"/>
+          <w:szCs w:val="24"/>
+        </w:rPr>
+        <w:t xml:space="preserve">, </w:t>
+      </w:r>
+      <w:r>
+        <w:rPr>
+          <w:rFonts w:ascii="Times New Roman" w:hAnsi="Times New Roman" w:cs="Times New Roman"/>
+          <w:sz w:val="24"/>
+          <w:szCs w:val="24"/>
+        </w:rPr>
+        <w:t>Principal Component Analysis</w:t>
+      </w:r>
+      <w:r>
+        <w:rPr>
+          <w:rFonts w:ascii="Times New Roman" w:hAnsi="Times New Roman" w:cs="Times New Roman"/>
+          <w:sz w:val="24"/>
+          <w:szCs w:val="24"/>
+        </w:rPr>
+        <w:t xml:space="preserve"> (</w:t>
+      </w:r>
+      <w:r>
+        <w:rPr>
+          <w:rFonts w:ascii="Times New Roman" w:hAnsi="Times New Roman" w:cs="Times New Roman"/>
+          <w:sz w:val="24"/>
+          <w:szCs w:val="24"/>
+        </w:rPr>
+        <w:t>PCA</w:t>
+      </w:r>
+      <w:r>
+        <w:rPr>
+          <w:rFonts w:ascii="Times New Roman" w:hAnsi="Times New Roman" w:cs="Times New Roman"/>
+          <w:sz w:val="24"/>
+          <w:szCs w:val="24"/>
+        </w:rPr>
+        <w:t>)</w:t>
+      </w:r>
+      <w:r>
+        <w:rPr>
+          <w:rFonts w:ascii="Times New Roman" w:hAnsi="Times New Roman" w:cs="Times New Roman"/>
+          <w:sz w:val="24"/>
+          <w:szCs w:val="24"/>
+        </w:rPr>
+        <w:t xml:space="preserve">, </w:t>
       </w:r>
       <w:proofErr w:type="spellStart"/>
       <w:r>
@@ -2902,7 +2978,7 @@
           <w:sz w:val="24"/>
           <w:szCs w:val="24"/>
         </w:rPr>
-        <w:t>StandardScaler</w:t>
+        <w:t>SelectPercentile</w:t>
       </w:r>
       <w:proofErr w:type="spellEnd"/>
       <w:r>
@@ -2911,7 +2987,7 @@
           <w:sz w:val="24"/>
           <w:szCs w:val="24"/>
         </w:rPr>
-        <w:t xml:space="preserve"> function from </w:t>
+        <w:t xml:space="preserve"> and </w:t>
       </w:r>
       <w:proofErr w:type="spellStart"/>
       <w:r>
@@ -2920,15 +2996,7 @@
           <w:sz w:val="24"/>
           <w:szCs w:val="24"/>
         </w:rPr>
-        <w:t>sklearn.preprocess</w:t>
-      </w:r>
-      <w:r>
-        <w:rPr>
-          <w:rFonts w:ascii="Times New Roman" w:hAnsi="Times New Roman" w:cs="Times New Roman"/>
-          <w:sz w:val="24"/>
-          <w:szCs w:val="24"/>
-        </w:rPr>
-        <w:t>ing</w:t>
+        <w:t>ExtraTreesClassifier</w:t>
       </w:r>
       <w:proofErr w:type="spellEnd"/>
       <w:r>
@@ -2937,6 +3005,15 @@
           <w:sz w:val="24"/>
           <w:szCs w:val="24"/>
         </w:rPr>
+        <w:t>.</w:t>
+      </w:r>
+      <w:proofErr w:type="gramEnd"/>
+      <w:r>
+        <w:rPr>
+          <w:rFonts w:ascii="Times New Roman" w:hAnsi="Times New Roman" w:cs="Times New Roman"/>
+          <w:sz w:val="24"/>
+          <w:szCs w:val="24"/>
+        </w:rPr>
         <w:t xml:space="preserve"> </w:t>
       </w:r>
       <w:r>
@@ -2945,39 +3022,105 @@
           <w:sz w:val="24"/>
           <w:szCs w:val="24"/>
         </w:rPr>
-        <w:t>module</w:t>
-      </w:r>
-      <w:r>
-        <w:rPr>
-          <w:rFonts w:ascii="Times New Roman" w:hAnsi="Times New Roman" w:cs="Times New Roman"/>
-          <w:sz w:val="24"/>
-          <w:szCs w:val="24"/>
-        </w:rPr>
-        <w:t xml:space="preserve">. </w:t>
-      </w:r>
-      <w:r>
-        <w:rPr>
-          <w:rFonts w:ascii="Times New Roman" w:hAnsi="Times New Roman" w:cs="Times New Roman"/>
-          <w:sz w:val="24"/>
-          <w:szCs w:val="24"/>
-        </w:rPr>
-        <w:t xml:space="preserve">After this step, the relative </w:t>
-      </w:r>
-      <w:r>
-        <w:rPr>
-          <w:rFonts w:ascii="Times New Roman" w:hAnsi="Times New Roman" w:cs="Times New Roman"/>
-          <w:sz w:val="24"/>
-          <w:szCs w:val="24"/>
-        </w:rPr>
-        <w:t>importance of features was</w:t>
-      </w:r>
-      <w:r>
-        <w:rPr>
-          <w:rFonts w:ascii="Times New Roman" w:hAnsi="Times New Roman" w:cs="Times New Roman"/>
-          <w:sz w:val="24"/>
-          <w:szCs w:val="24"/>
-        </w:rPr>
-        <w:t xml:space="preserve"> calculated using </w:t>
+        <w:t xml:space="preserve">All the feature selection methods </w:t>
+      </w:r>
+      <w:proofErr w:type="gramStart"/>
+      <w:r>
+        <w:rPr>
+          <w:rFonts w:ascii="Times New Roman" w:hAnsi="Times New Roman" w:cs="Times New Roman"/>
+          <w:sz w:val="24"/>
+          <w:szCs w:val="24"/>
+        </w:rPr>
+        <w:t>were given</w:t>
+      </w:r>
+      <w:proofErr w:type="gramEnd"/>
+      <w:r>
+        <w:rPr>
+          <w:rFonts w:ascii="Times New Roman" w:hAnsi="Times New Roman" w:cs="Times New Roman"/>
+          <w:sz w:val="24"/>
+          <w:szCs w:val="24"/>
+        </w:rPr>
+        <w:t xml:space="preserve"> almost similar ranking for features. </w:t>
+      </w:r>
+      <w:r>
+        <w:rPr>
+          <w:rFonts w:ascii="Times New Roman" w:hAnsi="Times New Roman" w:cs="Times New Roman"/>
+          <w:sz w:val="24"/>
+          <w:szCs w:val="24"/>
+        </w:rPr>
+        <w:t>With the small dataset in hand</w:t>
+      </w:r>
+      <w:r>
+        <w:rPr>
+          <w:rFonts w:ascii="Times New Roman" w:hAnsi="Times New Roman" w:cs="Times New Roman"/>
+          <w:sz w:val="24"/>
+          <w:szCs w:val="24"/>
+        </w:rPr>
+        <w:t xml:space="preserve">, it </w:t>
+      </w:r>
+      <w:r>
+        <w:rPr>
+          <w:rFonts w:ascii="Times New Roman" w:hAnsi="Times New Roman" w:cs="Times New Roman"/>
+          <w:sz w:val="24"/>
+          <w:szCs w:val="24"/>
+        </w:rPr>
+        <w:t>was</w:t>
+      </w:r>
+      <w:r>
+        <w:rPr>
+          <w:rFonts w:ascii="Times New Roman" w:hAnsi="Times New Roman" w:cs="Times New Roman"/>
+          <w:sz w:val="24"/>
+          <w:szCs w:val="24"/>
+        </w:rPr>
+        <w:t xml:space="preserve"> </w:t>
+      </w:r>
+      <w:r>
+        <w:rPr>
+          <w:rFonts w:ascii="Times New Roman" w:hAnsi="Times New Roman" w:cs="Times New Roman"/>
+          <w:sz w:val="24"/>
+          <w:szCs w:val="24"/>
+        </w:rPr>
+        <w:t>hard</w:t>
+      </w:r>
+      <w:r>
+        <w:rPr>
+          <w:rFonts w:ascii="Times New Roman" w:hAnsi="Times New Roman" w:cs="Times New Roman"/>
+          <w:sz w:val="24"/>
+          <w:szCs w:val="24"/>
+        </w:rPr>
+        <w:t xml:space="preserve"> to compare the performance of feature selection algorithms to each other.</w:t>
+      </w:r>
+      <w:r>
+        <w:rPr>
+          <w:rFonts w:ascii="Times New Roman" w:hAnsi="Times New Roman" w:cs="Times New Roman"/>
+          <w:sz w:val="24"/>
+          <w:szCs w:val="24"/>
+        </w:rPr>
+        <w:t xml:space="preserve"> Therefore,</w:t>
+      </w:r>
+      <w:r>
+        <w:rPr>
+          <w:rFonts w:ascii="Times New Roman" w:hAnsi="Times New Roman" w:cs="Times New Roman"/>
+          <w:sz w:val="24"/>
+          <w:szCs w:val="24"/>
+        </w:rPr>
+        <w:t xml:space="preserve"> intuitively</w:t>
+      </w:r>
+      <w:r>
+        <w:rPr>
+          <w:rFonts w:ascii="Times New Roman" w:hAnsi="Times New Roman" w:cs="Times New Roman"/>
+          <w:sz w:val="24"/>
+          <w:szCs w:val="24"/>
+        </w:rPr>
+        <w:t xml:space="preserve"> </w:t>
+      </w:r>
+      <w:r>
+        <w:rPr>
+          <w:rFonts w:ascii="Times New Roman" w:hAnsi="Times New Roman" w:cs="Times New Roman"/>
+          <w:sz w:val="24"/>
+          <w:szCs w:val="24"/>
+        </w:rPr>
+        <w:t xml:space="preserve">the results from </w:t>
       </w:r>
       <w:proofErr w:type="spellStart"/>
       <w:r>
@@ -2986,22 +3129,6 @@
           <w:sz w:val="24"/>
           <w:szCs w:val="24"/>
         </w:rPr>
-        <w:t>sklea</w:t>
-      </w:r>
-      <w:r>
-        <w:rPr>
-          <w:rFonts w:ascii="Times New Roman" w:hAnsi="Times New Roman" w:cs="Times New Roman"/>
-          <w:sz w:val="24"/>
-          <w:szCs w:val="24"/>
-        </w:rPr>
-        <w:t>rn.ensemble.</w:t>
-      </w:r>
-      <w:r>
-        <w:rPr>
-          <w:rFonts w:ascii="Times New Roman" w:hAnsi="Times New Roman" w:cs="Times New Roman"/>
-          <w:sz w:val="24"/>
-          <w:szCs w:val="24"/>
-        </w:rPr>
         <w:t>ExtraTreesClassifier</w:t>
       </w:r>
       <w:proofErr w:type="spellEnd"/>
@@ -3011,7 +3138,49 @@
           <w:sz w:val="24"/>
           <w:szCs w:val="24"/>
         </w:rPr>
-        <w:t xml:space="preserve"> module.</w:t>
+        <w:t xml:space="preserve"> method </w:t>
+      </w:r>
+      <w:proofErr w:type="gramStart"/>
+      <w:r>
+        <w:rPr>
+          <w:rFonts w:ascii="Times New Roman" w:hAnsi="Times New Roman" w:cs="Times New Roman"/>
+          <w:sz w:val="24"/>
+          <w:szCs w:val="24"/>
+        </w:rPr>
+        <w:t>were</w:t>
+      </w:r>
+      <w:r>
+        <w:rPr>
+          <w:rFonts w:ascii="Times New Roman" w:hAnsi="Times New Roman" w:cs="Times New Roman"/>
+          <w:sz w:val="24"/>
+          <w:szCs w:val="24"/>
+        </w:rPr>
+        <w:t xml:space="preserve"> used</w:t>
+      </w:r>
+      <w:proofErr w:type="gramEnd"/>
+      <w:r>
+        <w:rPr>
+          <w:rFonts w:ascii="Times New Roman" w:hAnsi="Times New Roman" w:cs="Times New Roman"/>
+          <w:sz w:val="24"/>
+          <w:szCs w:val="24"/>
+        </w:rPr>
+        <w:t xml:space="preserve"> </w:t>
+      </w:r>
+      <w:r>
+        <w:rPr>
+          <w:rFonts w:ascii="Times New Roman" w:hAnsi="Times New Roman" w:cs="Times New Roman"/>
+          <w:sz w:val="24"/>
+          <w:szCs w:val="24"/>
+        </w:rPr>
+        <w:t>to select features</w:t>
+      </w:r>
+      <w:r>
+        <w:rPr>
+          <w:rFonts w:ascii="Times New Roman" w:hAnsi="Times New Roman" w:cs="Times New Roman"/>
+          <w:sz w:val="24"/>
+          <w:szCs w:val="24"/>
+        </w:rPr>
+        <w:t>.</w:t>
       </w:r>
     </w:p>
     <w:p>
@@ -3030,63 +3199,63 @@
           <w:sz w:val="24"/>
           <w:szCs w:val="24"/>
         </w:rPr>
-        <w:t>Following list</w:t>
-      </w:r>
-      <w:r>
-        <w:rPr>
-          <w:rFonts w:ascii="Times New Roman" w:hAnsi="Times New Roman" w:cs="Times New Roman"/>
-          <w:sz w:val="24"/>
-          <w:szCs w:val="24"/>
-        </w:rPr>
-        <w:t>s</w:t>
-      </w:r>
-      <w:r>
-        <w:rPr>
-          <w:rFonts w:ascii="Times New Roman" w:hAnsi="Times New Roman" w:cs="Times New Roman"/>
-          <w:sz w:val="24"/>
-          <w:szCs w:val="24"/>
-        </w:rPr>
-        <w:t xml:space="preserve"> shows</w:t>
-      </w:r>
-      <w:r>
-        <w:rPr>
-          <w:rFonts w:ascii="Times New Roman" w:hAnsi="Times New Roman" w:cs="Times New Roman"/>
-          <w:sz w:val="24"/>
-          <w:szCs w:val="24"/>
-        </w:rPr>
-        <w:t xml:space="preserve"> four consecutive </w:t>
-      </w:r>
-      <w:r>
-        <w:rPr>
-          <w:rFonts w:ascii="Times New Roman" w:hAnsi="Times New Roman" w:cs="Times New Roman"/>
-          <w:sz w:val="24"/>
-          <w:szCs w:val="24"/>
-        </w:rPr>
-        <w:t xml:space="preserve">relative </w:t>
-      </w:r>
-      <w:r>
-        <w:rPr>
-          <w:rFonts w:ascii="Times New Roman" w:hAnsi="Times New Roman" w:cs="Times New Roman"/>
-          <w:sz w:val="24"/>
-          <w:szCs w:val="24"/>
-        </w:rPr>
-        <w:t>importance results for</w:t>
-      </w:r>
-      <w:r>
-        <w:rPr>
-          <w:rFonts w:ascii="Times New Roman" w:hAnsi="Times New Roman" w:cs="Times New Roman"/>
-          <w:sz w:val="24"/>
-          <w:szCs w:val="24"/>
-        </w:rPr>
-        <w:t xml:space="preserve"> the features in </w:t>
-      </w:r>
-      <w:r>
-        <w:rPr>
-          <w:rFonts w:ascii="Times New Roman" w:hAnsi="Times New Roman" w:cs="Times New Roman"/>
-          <w:sz w:val="24"/>
-          <w:szCs w:val="24"/>
-        </w:rPr>
-        <w:t xml:space="preserve">the above </w:t>
+        <w:t>T</w:t>
+      </w:r>
+      <w:r>
+        <w:rPr>
+          <w:rFonts w:ascii="Times New Roman" w:hAnsi="Times New Roman" w:cs="Times New Roman"/>
+          <w:sz w:val="24"/>
+          <w:szCs w:val="24"/>
+        </w:rPr>
+        <w:t xml:space="preserve">o </w:t>
+      </w:r>
+      <w:r>
+        <w:rPr>
+          <w:rFonts w:ascii="Times New Roman" w:hAnsi="Times New Roman" w:cs="Times New Roman"/>
+          <w:sz w:val="24"/>
+          <w:szCs w:val="24"/>
+        </w:rPr>
+        <w:t xml:space="preserve">make features </w:t>
+      </w:r>
+      <w:r>
+        <w:rPr>
+          <w:rFonts w:ascii="Times New Roman" w:hAnsi="Times New Roman" w:cs="Times New Roman"/>
+          <w:sz w:val="24"/>
+          <w:szCs w:val="24"/>
+        </w:rPr>
+        <w:t>compar</w:t>
+      </w:r>
+      <w:r>
+        <w:rPr>
+          <w:rFonts w:ascii="Times New Roman" w:hAnsi="Times New Roman" w:cs="Times New Roman"/>
+          <w:sz w:val="24"/>
+          <w:szCs w:val="24"/>
+        </w:rPr>
+        <w:t xml:space="preserve">ison reasonable before the final features </w:t>
+      </w:r>
+      <w:r>
+        <w:rPr>
+          <w:rFonts w:ascii="Times New Roman" w:hAnsi="Times New Roman" w:cs="Times New Roman"/>
+          <w:sz w:val="24"/>
+          <w:szCs w:val="24"/>
+        </w:rPr>
+        <w:t xml:space="preserve">selection </w:t>
+      </w:r>
+      <w:r>
+        <w:rPr>
+          <w:rFonts w:ascii="Times New Roman" w:hAnsi="Times New Roman" w:cs="Times New Roman"/>
+          <w:sz w:val="24"/>
+          <w:szCs w:val="24"/>
+        </w:rPr>
+        <w:t>step</w:t>
+      </w:r>
+      <w:r>
+        <w:rPr>
+          <w:rFonts w:ascii="Times New Roman" w:hAnsi="Times New Roman" w:cs="Times New Roman"/>
+          <w:sz w:val="24"/>
+          <w:szCs w:val="24"/>
+        </w:rPr>
+        <w:t xml:space="preserve">, the features were scaled using </w:t>
       </w:r>
       <w:proofErr w:type="spellStart"/>
       <w:r>
@@ -3095,7 +3264,7 @@
           <w:sz w:val="24"/>
           <w:szCs w:val="24"/>
         </w:rPr>
-        <w:t>features_list</w:t>
+        <w:t>StandardScaler</w:t>
       </w:r>
       <w:proofErr w:type="spellEnd"/>
       <w:r>
@@ -3104,42 +3273,26 @@
           <w:sz w:val="24"/>
           <w:szCs w:val="24"/>
         </w:rPr>
-        <w:t>.</w:t>
-      </w:r>
-    </w:p>
-    <w:p>
-      <w:pPr>
-        <w:jc w:val="both"/>
-        <w:rPr>
-          <w:rFonts w:ascii="Times New Roman" w:hAnsi="Times New Roman" w:cs="Times New Roman"/>
-          <w:sz w:val="24"/>
-          <w:szCs w:val="24"/>
-        </w:rPr>
-      </w:pPr>
-      <w:r>
-        <w:rPr>
-          <w:rFonts w:ascii="Times New Roman" w:hAnsi="Times New Roman" w:cs="Times New Roman"/>
-          <w:sz w:val="24"/>
-          <w:szCs w:val="24"/>
-        </w:rPr>
-        <w:t>[</w:t>
-      </w:r>
-      <w:r>
-        <w:rPr>
-          <w:rFonts w:ascii="Times New Roman" w:hAnsi="Times New Roman" w:cs="Times New Roman"/>
-          <w:sz w:val="24"/>
-          <w:szCs w:val="24"/>
-        </w:rPr>
-        <w:t>0.1273601</w:t>
-      </w:r>
-      <w:r>
-        <w:rPr>
-          <w:rFonts w:ascii="Times New Roman" w:hAnsi="Times New Roman" w:cs="Times New Roman"/>
-          <w:sz w:val="24"/>
-          <w:szCs w:val="24"/>
-        </w:rPr>
-        <w:t>,</w:t>
-      </w:r>
+        <w:t xml:space="preserve"> function from </w:t>
+      </w:r>
+      <w:proofErr w:type="spellStart"/>
+      <w:r>
+        <w:rPr>
+          <w:rFonts w:ascii="Times New Roman" w:hAnsi="Times New Roman" w:cs="Times New Roman"/>
+          <w:sz w:val="24"/>
+          <w:szCs w:val="24"/>
+        </w:rPr>
+        <w:t>sklearn.preprocess</w:t>
+      </w:r>
+      <w:r>
+        <w:rPr>
+          <w:rFonts w:ascii="Times New Roman" w:hAnsi="Times New Roman" w:cs="Times New Roman"/>
+          <w:sz w:val="24"/>
+          <w:szCs w:val="24"/>
+        </w:rPr>
+        <w:t>ing</w:t>
+      </w:r>
+      <w:proofErr w:type="spellEnd"/>
       <w:r>
         <w:rPr>
           <w:rFonts w:ascii="Times New Roman" w:hAnsi="Times New Roman" w:cs="Times New Roman"/>
@@ -3154,517 +3307,73 @@
           <w:sz w:val="24"/>
           <w:szCs w:val="24"/>
         </w:rPr>
-        <w:t>0.1069279</w:t>
-      </w:r>
-      <w:r>
-        <w:rPr>
-          <w:rFonts w:ascii="Times New Roman" w:hAnsi="Times New Roman" w:cs="Times New Roman"/>
-          <w:sz w:val="24"/>
-          <w:szCs w:val="24"/>
-        </w:rPr>
-        <w:t>,</w:t>
-      </w:r>
-      <w:r>
-        <w:rPr>
-          <w:rFonts w:ascii="Times New Roman" w:hAnsi="Times New Roman" w:cs="Times New Roman"/>
-          <w:sz w:val="24"/>
-          <w:szCs w:val="24"/>
-        </w:rPr>
-        <w:t xml:space="preserve"> 0.1280600</w:t>
-      </w:r>
-      <w:r>
-        <w:rPr>
-          <w:rFonts w:ascii="Times New Roman" w:hAnsi="Times New Roman" w:cs="Times New Roman"/>
-          <w:sz w:val="24"/>
-          <w:szCs w:val="24"/>
-        </w:rPr>
-        <w:t>,</w:t>
-      </w:r>
-      <w:r>
-        <w:rPr>
-          <w:rFonts w:ascii="Times New Roman" w:hAnsi="Times New Roman" w:cs="Times New Roman"/>
-          <w:sz w:val="24"/>
-          <w:szCs w:val="24"/>
-        </w:rPr>
-        <w:t xml:space="preserve"> 0.1378528</w:t>
-      </w:r>
-      <w:r>
-        <w:rPr>
-          <w:rFonts w:ascii="Times New Roman" w:hAnsi="Times New Roman" w:cs="Times New Roman"/>
-          <w:sz w:val="24"/>
-          <w:szCs w:val="24"/>
-        </w:rPr>
-        <w:t>,</w:t>
-      </w:r>
-      <w:r>
-        <w:rPr>
-          <w:rFonts w:ascii="Times New Roman" w:hAnsi="Times New Roman" w:cs="Times New Roman"/>
-          <w:sz w:val="24"/>
-          <w:szCs w:val="24"/>
-        </w:rPr>
-        <w:t xml:space="preserve"> 0.1201878</w:t>
-      </w:r>
-      <w:r>
-        <w:rPr>
-          <w:rFonts w:ascii="Times New Roman" w:hAnsi="Times New Roman" w:cs="Times New Roman"/>
-          <w:sz w:val="24"/>
-          <w:szCs w:val="24"/>
-        </w:rPr>
-        <w:t>,</w:t>
-      </w:r>
-      <w:r>
-        <w:rPr>
-          <w:rFonts w:ascii="Times New Roman" w:hAnsi="Times New Roman" w:cs="Times New Roman"/>
-          <w:sz w:val="24"/>
-          <w:szCs w:val="24"/>
-        </w:rPr>
-        <w:t xml:space="preserve"> 0.1037098</w:t>
-      </w:r>
-      <w:r>
-        <w:rPr>
-          <w:rFonts w:ascii="Times New Roman" w:hAnsi="Times New Roman" w:cs="Times New Roman"/>
-          <w:sz w:val="24"/>
-          <w:szCs w:val="24"/>
-        </w:rPr>
-        <w:t>,</w:t>
-      </w:r>
-      <w:r>
-        <w:rPr>
-          <w:rFonts w:ascii="Times New Roman" w:hAnsi="Times New Roman" w:cs="Times New Roman"/>
-          <w:sz w:val="24"/>
-          <w:szCs w:val="24"/>
-        </w:rPr>
-        <w:t xml:space="preserve"> 0.18176876</w:t>
-      </w:r>
-      <w:r>
-        <w:rPr>
-          <w:rFonts w:ascii="Times New Roman" w:hAnsi="Times New Roman" w:cs="Times New Roman"/>
-          <w:sz w:val="24"/>
-          <w:szCs w:val="24"/>
-        </w:rPr>
-        <w:t>,</w:t>
-      </w:r>
-      <w:r>
-        <w:rPr>
-          <w:rFonts w:ascii="Times New Roman" w:hAnsi="Times New Roman" w:cs="Times New Roman"/>
-          <w:sz w:val="24"/>
-          <w:szCs w:val="24"/>
-        </w:rPr>
-        <w:t xml:space="preserve"> 0.09413255]</w:t>
-      </w:r>
-    </w:p>
-    <w:p>
-      <w:pPr>
-        <w:jc w:val="both"/>
-        <w:rPr>
-          <w:rFonts w:ascii="Times New Roman" w:hAnsi="Times New Roman" w:cs="Times New Roman"/>
-          <w:sz w:val="24"/>
-          <w:szCs w:val="24"/>
-        </w:rPr>
-      </w:pPr>
-      <w:r>
-        <w:rPr>
-          <w:rFonts w:ascii="Times New Roman" w:hAnsi="Times New Roman" w:cs="Times New Roman"/>
-          <w:sz w:val="24"/>
-          <w:szCs w:val="24"/>
-        </w:rPr>
-        <w:t>[</w:t>
-      </w:r>
-      <w:r>
-        <w:rPr>
-          <w:rFonts w:ascii="Times New Roman" w:hAnsi="Times New Roman" w:cs="Times New Roman"/>
-          <w:sz w:val="24"/>
-          <w:szCs w:val="24"/>
-        </w:rPr>
-        <w:t>0.1411725</w:t>
-      </w:r>
-      <w:r>
-        <w:rPr>
-          <w:rFonts w:ascii="Times New Roman" w:hAnsi="Times New Roman" w:cs="Times New Roman"/>
-          <w:sz w:val="24"/>
-          <w:szCs w:val="24"/>
-        </w:rPr>
-        <w:t xml:space="preserve">, </w:t>
-      </w:r>
-      <w:r>
-        <w:rPr>
-          <w:rFonts w:ascii="Times New Roman" w:hAnsi="Times New Roman" w:cs="Times New Roman"/>
-          <w:sz w:val="24"/>
-          <w:szCs w:val="24"/>
-        </w:rPr>
-        <w:t>0.1529980</w:t>
-      </w:r>
-      <w:r>
-        <w:rPr>
-          <w:rFonts w:ascii="Times New Roman" w:hAnsi="Times New Roman" w:cs="Times New Roman"/>
-          <w:sz w:val="24"/>
-          <w:szCs w:val="24"/>
-        </w:rPr>
-        <w:t xml:space="preserve">, </w:t>
-      </w:r>
-      <w:r>
-        <w:rPr>
-          <w:rFonts w:ascii="Times New Roman" w:hAnsi="Times New Roman" w:cs="Times New Roman"/>
-          <w:sz w:val="24"/>
-          <w:szCs w:val="24"/>
-        </w:rPr>
-        <w:t>0.1301091</w:t>
-      </w:r>
-      <w:r>
-        <w:rPr>
-          <w:rFonts w:ascii="Times New Roman" w:hAnsi="Times New Roman" w:cs="Times New Roman"/>
-          <w:sz w:val="24"/>
-          <w:szCs w:val="24"/>
-        </w:rPr>
-        <w:t xml:space="preserve">, </w:t>
-      </w:r>
-      <w:r>
-        <w:rPr>
-          <w:rFonts w:ascii="Times New Roman" w:hAnsi="Times New Roman" w:cs="Times New Roman"/>
-          <w:sz w:val="24"/>
-          <w:szCs w:val="24"/>
-        </w:rPr>
-        <w:t>0.1367751</w:t>
-      </w:r>
-      <w:r>
-        <w:rPr>
-          <w:rFonts w:ascii="Times New Roman" w:hAnsi="Times New Roman" w:cs="Times New Roman"/>
-          <w:sz w:val="24"/>
-          <w:szCs w:val="24"/>
-        </w:rPr>
-        <w:t xml:space="preserve">, </w:t>
-      </w:r>
-      <w:r>
-        <w:rPr>
-          <w:rFonts w:ascii="Times New Roman" w:hAnsi="Times New Roman" w:cs="Times New Roman"/>
-          <w:sz w:val="24"/>
-          <w:szCs w:val="24"/>
-        </w:rPr>
-        <w:t>0.1252963</w:t>
-      </w:r>
-      <w:r>
-        <w:rPr>
-          <w:rFonts w:ascii="Times New Roman" w:hAnsi="Times New Roman" w:cs="Times New Roman"/>
-          <w:sz w:val="24"/>
-          <w:szCs w:val="24"/>
-        </w:rPr>
-        <w:t xml:space="preserve">, </w:t>
-      </w:r>
-      <w:r>
-        <w:rPr>
-          <w:rFonts w:ascii="Times New Roman" w:hAnsi="Times New Roman" w:cs="Times New Roman"/>
-          <w:sz w:val="24"/>
-          <w:szCs w:val="24"/>
-        </w:rPr>
-        <w:t>0.08735614</w:t>
-      </w:r>
-      <w:r>
-        <w:rPr>
-          <w:rFonts w:ascii="Times New Roman" w:hAnsi="Times New Roman" w:cs="Times New Roman"/>
-          <w:sz w:val="24"/>
-          <w:szCs w:val="24"/>
-        </w:rPr>
-        <w:t xml:space="preserve">, </w:t>
-      </w:r>
-      <w:r>
-        <w:rPr>
-          <w:rFonts w:ascii="Times New Roman" w:hAnsi="Times New Roman" w:cs="Times New Roman"/>
-          <w:sz w:val="24"/>
-          <w:szCs w:val="24"/>
-        </w:rPr>
-        <w:t>0.1489267</w:t>
-      </w:r>
-      <w:r>
-        <w:rPr>
-          <w:rFonts w:ascii="Times New Roman" w:hAnsi="Times New Roman" w:cs="Times New Roman"/>
-          <w:sz w:val="24"/>
-          <w:szCs w:val="24"/>
-        </w:rPr>
-        <w:t>,</w:t>
-      </w:r>
-      <w:r>
-        <w:rPr>
-          <w:rFonts w:ascii="Times New Roman" w:hAnsi="Times New Roman" w:cs="Times New Roman"/>
-          <w:sz w:val="24"/>
-          <w:szCs w:val="24"/>
-        </w:rPr>
-        <w:t xml:space="preserve"> 0.07736584</w:t>
-      </w:r>
-      <w:r>
-        <w:rPr>
-          <w:rFonts w:ascii="Times New Roman" w:hAnsi="Times New Roman" w:cs="Times New Roman"/>
-          <w:sz w:val="24"/>
-          <w:szCs w:val="24"/>
-        </w:rPr>
-        <w:t>]</w:t>
-      </w:r>
-    </w:p>
-    <w:p>
-      <w:pPr>
-        <w:jc w:val="both"/>
-        <w:rPr>
-          <w:rFonts w:ascii="Times New Roman" w:hAnsi="Times New Roman" w:cs="Times New Roman"/>
-          <w:sz w:val="24"/>
-          <w:szCs w:val="24"/>
-        </w:rPr>
-      </w:pPr>
-      <w:r>
-        <w:rPr>
-          <w:rFonts w:ascii="Times New Roman" w:hAnsi="Times New Roman" w:cs="Times New Roman"/>
-          <w:sz w:val="24"/>
-          <w:szCs w:val="24"/>
-        </w:rPr>
-        <w:t>[</w:t>
-      </w:r>
-      <w:r>
-        <w:rPr>
-          <w:rFonts w:ascii="Times New Roman" w:hAnsi="Times New Roman" w:cs="Times New Roman"/>
-          <w:sz w:val="24"/>
-          <w:szCs w:val="24"/>
-        </w:rPr>
-        <w:t>0.1245838</w:t>
-      </w:r>
-      <w:r>
-        <w:rPr>
-          <w:rFonts w:ascii="Times New Roman" w:hAnsi="Times New Roman" w:cs="Times New Roman"/>
-          <w:sz w:val="24"/>
-          <w:szCs w:val="24"/>
-        </w:rPr>
-        <w:t xml:space="preserve">, </w:t>
-      </w:r>
-      <w:r>
-        <w:rPr>
-          <w:rFonts w:ascii="Times New Roman" w:hAnsi="Times New Roman" w:cs="Times New Roman"/>
-          <w:sz w:val="24"/>
-          <w:szCs w:val="24"/>
-        </w:rPr>
-        <w:t>0.1348846</w:t>
-      </w:r>
-      <w:r>
-        <w:rPr>
-          <w:rFonts w:ascii="Times New Roman" w:hAnsi="Times New Roman" w:cs="Times New Roman"/>
-          <w:sz w:val="24"/>
-          <w:szCs w:val="24"/>
-        </w:rPr>
-        <w:t xml:space="preserve">, </w:t>
-      </w:r>
-      <w:r>
-        <w:rPr>
-          <w:rFonts w:ascii="Times New Roman" w:hAnsi="Times New Roman" w:cs="Times New Roman"/>
-          <w:sz w:val="24"/>
-          <w:szCs w:val="24"/>
-        </w:rPr>
-        <w:t>0.1115029</w:t>
-      </w:r>
-      <w:r>
-        <w:rPr>
-          <w:rFonts w:ascii="Times New Roman" w:hAnsi="Times New Roman" w:cs="Times New Roman"/>
-          <w:sz w:val="24"/>
-          <w:szCs w:val="24"/>
-        </w:rPr>
-        <w:t xml:space="preserve">, </w:t>
-      </w:r>
-      <w:r>
-        <w:rPr>
-          <w:rFonts w:ascii="Times New Roman" w:hAnsi="Times New Roman" w:cs="Times New Roman"/>
-          <w:sz w:val="24"/>
-          <w:szCs w:val="24"/>
-        </w:rPr>
-        <w:t>0.1137376</w:t>
-      </w:r>
-      <w:r>
-        <w:rPr>
-          <w:rFonts w:ascii="Times New Roman" w:hAnsi="Times New Roman" w:cs="Times New Roman"/>
-          <w:sz w:val="24"/>
-          <w:szCs w:val="24"/>
-        </w:rPr>
-        <w:t xml:space="preserve">, </w:t>
-      </w:r>
-      <w:r>
-        <w:rPr>
-          <w:rFonts w:ascii="Times New Roman" w:hAnsi="Times New Roman" w:cs="Times New Roman"/>
-          <w:sz w:val="24"/>
-          <w:szCs w:val="24"/>
-        </w:rPr>
-        <w:t>0.1516839</w:t>
-      </w:r>
-      <w:r>
-        <w:rPr>
-          <w:rFonts w:ascii="Times New Roman" w:hAnsi="Times New Roman" w:cs="Times New Roman"/>
-          <w:sz w:val="24"/>
-          <w:szCs w:val="24"/>
-        </w:rPr>
-        <w:t xml:space="preserve">, </w:t>
-      </w:r>
-      <w:r>
-        <w:rPr>
-          <w:rFonts w:ascii="Times New Roman" w:hAnsi="Times New Roman" w:cs="Times New Roman"/>
-          <w:sz w:val="24"/>
-          <w:szCs w:val="24"/>
-        </w:rPr>
-        <w:t>0.0888458</w:t>
-      </w:r>
-      <w:r>
-        <w:rPr>
-          <w:rFonts w:ascii="Times New Roman" w:hAnsi="Times New Roman" w:cs="Times New Roman"/>
-          <w:sz w:val="24"/>
-          <w:szCs w:val="24"/>
-        </w:rPr>
-        <w:t xml:space="preserve">, </w:t>
-      </w:r>
-      <w:r>
-        <w:rPr>
-          <w:rFonts w:ascii="Times New Roman" w:hAnsi="Times New Roman" w:cs="Times New Roman"/>
-          <w:sz w:val="24"/>
-          <w:szCs w:val="24"/>
-        </w:rPr>
-        <w:t>0.1911254</w:t>
-      </w:r>
-      <w:r>
-        <w:rPr>
-          <w:rFonts w:ascii="Times New Roman" w:hAnsi="Times New Roman" w:cs="Times New Roman"/>
-          <w:sz w:val="24"/>
-          <w:szCs w:val="24"/>
-        </w:rPr>
-        <w:t>,</w:t>
-      </w:r>
-      <w:r>
-        <w:rPr>
-          <w:rFonts w:ascii="Times New Roman" w:hAnsi="Times New Roman" w:cs="Times New Roman"/>
-          <w:sz w:val="24"/>
-          <w:szCs w:val="24"/>
-        </w:rPr>
-        <w:t xml:space="preserve"> 0.08363575]</w:t>
-      </w:r>
-    </w:p>
-    <w:p>
-      <w:pPr>
-        <w:jc w:val="both"/>
-        <w:rPr>
-          <w:rFonts w:ascii="Times New Roman" w:hAnsi="Times New Roman" w:cs="Times New Roman"/>
-          <w:sz w:val="24"/>
-          <w:szCs w:val="24"/>
-        </w:rPr>
-      </w:pPr>
-      <w:r>
-        <w:rPr>
-          <w:rFonts w:ascii="Times New Roman" w:hAnsi="Times New Roman" w:cs="Times New Roman"/>
-          <w:sz w:val="24"/>
-          <w:szCs w:val="24"/>
-        </w:rPr>
-        <w:t>[0.1646108</w:t>
-      </w:r>
-      <w:r>
-        <w:rPr>
-          <w:rFonts w:ascii="Times New Roman" w:hAnsi="Times New Roman" w:cs="Times New Roman"/>
-          <w:sz w:val="24"/>
-          <w:szCs w:val="24"/>
-        </w:rPr>
-        <w:t xml:space="preserve">, </w:t>
-      </w:r>
-      <w:r>
-        <w:rPr>
-          <w:rFonts w:ascii="Times New Roman" w:hAnsi="Times New Roman" w:cs="Times New Roman"/>
-          <w:sz w:val="24"/>
-          <w:szCs w:val="24"/>
-        </w:rPr>
-        <w:t>0.1211031</w:t>
-      </w:r>
-      <w:r>
-        <w:rPr>
-          <w:rFonts w:ascii="Times New Roman" w:hAnsi="Times New Roman" w:cs="Times New Roman"/>
-          <w:sz w:val="24"/>
-          <w:szCs w:val="24"/>
-        </w:rPr>
-        <w:t xml:space="preserve">, </w:t>
-      </w:r>
-      <w:r>
-        <w:rPr>
-          <w:rFonts w:ascii="Times New Roman" w:hAnsi="Times New Roman" w:cs="Times New Roman"/>
-          <w:sz w:val="24"/>
-          <w:szCs w:val="24"/>
-        </w:rPr>
-        <w:t>0.1308363</w:t>
-      </w:r>
-      <w:r>
-        <w:rPr>
-          <w:rFonts w:ascii="Times New Roman" w:hAnsi="Times New Roman" w:cs="Times New Roman"/>
-          <w:sz w:val="24"/>
-          <w:szCs w:val="24"/>
-        </w:rPr>
-        <w:t xml:space="preserve">, </w:t>
-      </w:r>
-      <w:r>
-        <w:rPr>
-          <w:rFonts w:ascii="Times New Roman" w:hAnsi="Times New Roman" w:cs="Times New Roman"/>
-          <w:sz w:val="24"/>
-          <w:szCs w:val="24"/>
-        </w:rPr>
-        <w:t>0.1280421</w:t>
-      </w:r>
-      <w:r>
-        <w:rPr>
-          <w:rFonts w:ascii="Times New Roman" w:hAnsi="Times New Roman" w:cs="Times New Roman"/>
-          <w:sz w:val="24"/>
-          <w:szCs w:val="24"/>
-        </w:rPr>
-        <w:t xml:space="preserve">, </w:t>
-      </w:r>
-      <w:r>
-        <w:rPr>
-          <w:rFonts w:ascii="Times New Roman" w:hAnsi="Times New Roman" w:cs="Times New Roman"/>
-          <w:sz w:val="24"/>
-          <w:szCs w:val="24"/>
-        </w:rPr>
-        <w:t>0.1279375</w:t>
-      </w:r>
-      <w:r>
-        <w:rPr>
-          <w:rFonts w:ascii="Times New Roman" w:hAnsi="Times New Roman" w:cs="Times New Roman"/>
-          <w:sz w:val="24"/>
-          <w:szCs w:val="24"/>
-        </w:rPr>
-        <w:t xml:space="preserve">, </w:t>
-      </w:r>
-      <w:r>
-        <w:rPr>
-          <w:rFonts w:ascii="Times New Roman" w:hAnsi="Times New Roman" w:cs="Times New Roman"/>
-          <w:sz w:val="24"/>
-          <w:szCs w:val="24"/>
-        </w:rPr>
-        <w:t>0.0920179</w:t>
-      </w:r>
-      <w:r>
-        <w:rPr>
-          <w:rFonts w:ascii="Times New Roman" w:hAnsi="Times New Roman" w:cs="Times New Roman"/>
-          <w:sz w:val="24"/>
-          <w:szCs w:val="24"/>
-        </w:rPr>
-        <w:t xml:space="preserve">, </w:t>
-      </w:r>
-      <w:r>
-        <w:rPr>
-          <w:rFonts w:ascii="Times New Roman" w:hAnsi="Times New Roman" w:cs="Times New Roman"/>
-          <w:sz w:val="24"/>
-          <w:szCs w:val="24"/>
-        </w:rPr>
-        <w:t>0.17591885</w:t>
-      </w:r>
-      <w:r>
-        <w:rPr>
-          <w:rFonts w:ascii="Times New Roman" w:hAnsi="Times New Roman" w:cs="Times New Roman"/>
-          <w:sz w:val="24"/>
-          <w:szCs w:val="24"/>
-        </w:rPr>
-        <w:t>,</w:t>
-      </w:r>
-      <w:r>
-        <w:rPr>
-          <w:rFonts w:ascii="Times New Roman" w:hAnsi="Times New Roman" w:cs="Times New Roman"/>
-          <w:sz w:val="24"/>
-          <w:szCs w:val="24"/>
-        </w:rPr>
-        <w:t xml:space="preserve"> 0.05953318]</w:t>
+        <w:t>module</w:t>
+      </w:r>
+      <w:r>
+        <w:rPr>
+          <w:rFonts w:ascii="Times New Roman" w:hAnsi="Times New Roman" w:cs="Times New Roman"/>
+          <w:sz w:val="24"/>
+          <w:szCs w:val="24"/>
+        </w:rPr>
+        <w:t xml:space="preserve">. </w:t>
+      </w:r>
+      <w:r>
+        <w:rPr>
+          <w:rFonts w:ascii="Times New Roman" w:hAnsi="Times New Roman" w:cs="Times New Roman"/>
+          <w:sz w:val="24"/>
+          <w:szCs w:val="24"/>
+        </w:rPr>
+        <w:t xml:space="preserve">After this step, the relative </w:t>
+      </w:r>
+      <w:r>
+        <w:rPr>
+          <w:rFonts w:ascii="Times New Roman" w:hAnsi="Times New Roman" w:cs="Times New Roman"/>
+          <w:sz w:val="24"/>
+          <w:szCs w:val="24"/>
+        </w:rPr>
+        <w:t>importance of features was</w:t>
+      </w:r>
+      <w:r>
+        <w:rPr>
+          <w:rFonts w:ascii="Times New Roman" w:hAnsi="Times New Roman" w:cs="Times New Roman"/>
+          <w:sz w:val="24"/>
+          <w:szCs w:val="24"/>
+        </w:rPr>
+        <w:t xml:space="preserve"> calculated using sklearn.ensemble.</w:t>
+      </w:r>
+      <w:r>
+        <w:rPr>
+          <w:rFonts w:ascii="Times New Roman" w:hAnsi="Times New Roman" w:cs="Times New Roman"/>
+          <w:sz w:val="24"/>
+          <w:szCs w:val="24"/>
+        </w:rPr>
+        <w:t>-</w:t>
+      </w:r>
+      <w:proofErr w:type="spellStart"/>
+      <w:r>
+        <w:rPr>
+          <w:rFonts w:ascii="Times New Roman" w:hAnsi="Times New Roman" w:cs="Times New Roman"/>
+          <w:sz w:val="24"/>
+          <w:szCs w:val="24"/>
+        </w:rPr>
+        <w:t>ExtraTreesClassifier</w:t>
+      </w:r>
+      <w:proofErr w:type="spellEnd"/>
+      <w:r>
+        <w:rPr>
+          <w:rFonts w:ascii="Times New Roman" w:hAnsi="Times New Roman" w:cs="Times New Roman"/>
+          <w:sz w:val="24"/>
+          <w:szCs w:val="24"/>
+        </w:rPr>
+        <w:t xml:space="preserve"> module.</w:t>
+      </w:r>
+      <w:r>
+        <w:rPr>
+          <w:rFonts w:ascii="Times New Roman" w:hAnsi="Times New Roman" w:cs="Times New Roman"/>
+          <w:sz w:val="24"/>
+          <w:szCs w:val="24"/>
+        </w:rPr>
+        <w:t xml:space="preserve"> </w:t>
       </w:r>
     </w:p>
     <w:p>
@@ -3683,219 +3392,417 @@
           <w:sz w:val="24"/>
           <w:szCs w:val="24"/>
         </w:rPr>
-        <w:t>The relative importance results show that all the features selected are almost equally important. However, the average values</w:t>
-      </w:r>
-      <w:r>
-        <w:rPr>
-          <w:rFonts w:ascii="Times New Roman" w:hAnsi="Times New Roman" w:cs="Times New Roman"/>
-          <w:sz w:val="24"/>
-          <w:szCs w:val="24"/>
-        </w:rPr>
-        <w:t xml:space="preserve"> (for each feature</w:t>
-      </w:r>
-      <w:r>
-        <w:rPr>
-          <w:rFonts w:ascii="Times New Roman" w:hAnsi="Times New Roman" w:cs="Times New Roman"/>
-          <w:sz w:val="24"/>
-          <w:szCs w:val="24"/>
-        </w:rPr>
-        <w:t xml:space="preserve"> </w:t>
-      </w:r>
-      <w:r>
-        <w:rPr>
-          <w:rFonts w:ascii="Times New Roman" w:hAnsi="Times New Roman" w:cs="Times New Roman"/>
-          <w:sz w:val="24"/>
-          <w:szCs w:val="24"/>
-        </w:rPr>
-        <w:t>of above four runs</w:t>
-      </w:r>
-      <w:r>
-        <w:rPr>
-          <w:rFonts w:ascii="Times New Roman" w:hAnsi="Times New Roman" w:cs="Times New Roman"/>
-          <w:sz w:val="24"/>
-          <w:szCs w:val="24"/>
-        </w:rPr>
-        <w:t>)</w:t>
-      </w:r>
-      <w:r>
-        <w:rPr>
-          <w:rFonts w:ascii="Times New Roman" w:hAnsi="Times New Roman" w:cs="Times New Roman"/>
-          <w:sz w:val="24"/>
-          <w:szCs w:val="24"/>
-        </w:rPr>
-        <w:t xml:space="preserve"> of relative importance for the features at the position </w:t>
-      </w:r>
-      <w:r>
-        <w:rPr>
-          <w:rFonts w:ascii="Times New Roman" w:hAnsi="Times New Roman" w:cs="Times New Roman"/>
-          <w:sz w:val="24"/>
-          <w:szCs w:val="24"/>
-        </w:rPr>
-        <w:t>5 and 7 (</w:t>
-      </w:r>
-      <w:r>
-        <w:rPr>
-          <w:rFonts w:ascii="Times New Roman" w:hAnsi="Times New Roman" w:cs="Times New Roman"/>
-          <w:sz w:val="24"/>
-          <w:szCs w:val="24"/>
-        </w:rPr>
-        <w:t>based on 0 list indexing</w:t>
-      </w:r>
-      <w:r>
-        <w:rPr>
-          <w:rFonts w:ascii="Times New Roman" w:hAnsi="Times New Roman" w:cs="Times New Roman"/>
-          <w:sz w:val="24"/>
-          <w:szCs w:val="24"/>
-        </w:rPr>
-        <w:t xml:space="preserve"> and ignoring</w:t>
-      </w:r>
-      <w:r>
-        <w:rPr>
-          <w:rFonts w:ascii="Times New Roman" w:hAnsi="Times New Roman" w:cs="Times New Roman"/>
-          <w:sz w:val="24"/>
-          <w:szCs w:val="24"/>
-        </w:rPr>
-        <w:t xml:space="preserve"> ‘poi’</w:t>
-      </w:r>
-      <w:r>
-        <w:rPr>
-          <w:rFonts w:ascii="Times New Roman" w:hAnsi="Times New Roman" w:cs="Times New Roman"/>
-          <w:sz w:val="24"/>
-          <w:szCs w:val="24"/>
-        </w:rPr>
-        <w:t>)</w:t>
-      </w:r>
-      <w:r>
-        <w:rPr>
-          <w:rFonts w:ascii="Times New Roman" w:hAnsi="Times New Roman" w:cs="Times New Roman"/>
-          <w:sz w:val="24"/>
-          <w:szCs w:val="24"/>
-        </w:rPr>
-        <w:t xml:space="preserve"> are relatively low. Therefore, the features a</w:t>
-      </w:r>
-      <w:r>
-        <w:rPr>
-          <w:rFonts w:ascii="Times New Roman" w:hAnsi="Times New Roman" w:cs="Times New Roman"/>
-          <w:sz w:val="24"/>
-          <w:szCs w:val="24"/>
-        </w:rPr>
-        <w:t xml:space="preserve">t position 5 and 7 </w:t>
-      </w:r>
-      <w:proofErr w:type="gramStart"/>
-      <w:r>
-        <w:rPr>
-          <w:rFonts w:ascii="Times New Roman" w:hAnsi="Times New Roman" w:cs="Times New Roman"/>
-          <w:sz w:val="24"/>
-          <w:szCs w:val="24"/>
-        </w:rPr>
-        <w:t>were removed</w:t>
-      </w:r>
-      <w:proofErr w:type="gramEnd"/>
-      <w:r>
-        <w:rPr>
-          <w:rFonts w:ascii="Times New Roman" w:hAnsi="Times New Roman" w:cs="Times New Roman"/>
-          <w:sz w:val="24"/>
-          <w:szCs w:val="24"/>
-        </w:rPr>
-        <w:t xml:space="preserve"> and the final feature list is as follows.</w:t>
+        <w:t>Following list</w:t>
+      </w:r>
+      <w:r>
+        <w:rPr>
+          <w:rFonts w:ascii="Times New Roman" w:hAnsi="Times New Roman" w:cs="Times New Roman"/>
+          <w:sz w:val="24"/>
+          <w:szCs w:val="24"/>
+        </w:rPr>
+        <w:t>s</w:t>
+      </w:r>
+      <w:r>
+        <w:rPr>
+          <w:rFonts w:ascii="Times New Roman" w:hAnsi="Times New Roman" w:cs="Times New Roman"/>
+          <w:sz w:val="24"/>
+          <w:szCs w:val="24"/>
+        </w:rPr>
+        <w:t xml:space="preserve"> shows</w:t>
+      </w:r>
+      <w:r>
+        <w:rPr>
+          <w:rFonts w:ascii="Times New Roman" w:hAnsi="Times New Roman" w:cs="Times New Roman"/>
+          <w:sz w:val="24"/>
+          <w:szCs w:val="24"/>
+        </w:rPr>
+        <w:t xml:space="preserve"> four consecutive </w:t>
+      </w:r>
+      <w:r>
+        <w:rPr>
+          <w:rFonts w:ascii="Times New Roman" w:hAnsi="Times New Roman" w:cs="Times New Roman"/>
+          <w:sz w:val="24"/>
+          <w:szCs w:val="24"/>
+        </w:rPr>
+        <w:t xml:space="preserve">relative </w:t>
+      </w:r>
+      <w:r>
+        <w:rPr>
+          <w:rFonts w:ascii="Times New Roman" w:hAnsi="Times New Roman" w:cs="Times New Roman"/>
+          <w:sz w:val="24"/>
+          <w:szCs w:val="24"/>
+        </w:rPr>
+        <w:t>importance results for</w:t>
+      </w:r>
+      <w:r>
+        <w:rPr>
+          <w:rFonts w:ascii="Times New Roman" w:hAnsi="Times New Roman" w:cs="Times New Roman"/>
+          <w:sz w:val="24"/>
+          <w:szCs w:val="24"/>
+        </w:rPr>
+        <w:t xml:space="preserve"> the features in </w:t>
+      </w:r>
+      <w:r>
+        <w:rPr>
+          <w:rFonts w:ascii="Times New Roman" w:hAnsi="Times New Roman" w:cs="Times New Roman"/>
+          <w:sz w:val="24"/>
+          <w:szCs w:val="24"/>
+        </w:rPr>
+        <w:t xml:space="preserve">the above </w:t>
+      </w:r>
+      <w:proofErr w:type="spellStart"/>
+      <w:r>
+        <w:rPr>
+          <w:rFonts w:ascii="Times New Roman" w:hAnsi="Times New Roman" w:cs="Times New Roman"/>
+          <w:sz w:val="24"/>
+          <w:szCs w:val="24"/>
+        </w:rPr>
+        <w:t>features_list</w:t>
+      </w:r>
+      <w:proofErr w:type="spellEnd"/>
+      <w:r>
+        <w:rPr>
+          <w:rFonts w:ascii="Times New Roman" w:hAnsi="Times New Roman" w:cs="Times New Roman"/>
+          <w:sz w:val="24"/>
+          <w:szCs w:val="24"/>
+        </w:rPr>
+        <w:t>.</w:t>
       </w:r>
     </w:p>
     <w:p>
       <w:pPr>
-        <w:ind w:left="720" w:hanging="720"/>
+        <w:jc w:val="both"/>
         <w:rPr>
           <w:rFonts w:ascii="Times New Roman" w:hAnsi="Times New Roman" w:cs="Times New Roman"/>
           <w:sz w:val="24"/>
           <w:szCs w:val="24"/>
         </w:rPr>
       </w:pPr>
-      <w:proofErr w:type="spellStart"/>
-      <w:r>
-        <w:rPr>
-          <w:rFonts w:ascii="Times New Roman" w:hAnsi="Times New Roman" w:cs="Times New Roman"/>
-          <w:sz w:val="24"/>
-          <w:szCs w:val="24"/>
-        </w:rPr>
-        <w:t>features_list</w:t>
-      </w:r>
-      <w:proofErr w:type="spellEnd"/>
-      <w:r>
-        <w:rPr>
-          <w:rFonts w:ascii="Times New Roman" w:hAnsi="Times New Roman" w:cs="Times New Roman"/>
-          <w:sz w:val="24"/>
-          <w:szCs w:val="24"/>
-        </w:rPr>
-        <w:t xml:space="preserve"> = ['poi', 'salary</w:t>
-      </w:r>
-      <w:r>
-        <w:rPr>
-          <w:rFonts w:ascii="Times New Roman" w:hAnsi="Times New Roman" w:cs="Times New Roman"/>
-          <w:sz w:val="24"/>
-          <w:szCs w:val="24"/>
-        </w:rPr>
-        <w:t>', '</w:t>
-      </w:r>
-      <w:proofErr w:type="spellStart"/>
-      <w:r>
-        <w:rPr>
-          <w:rFonts w:ascii="Times New Roman" w:hAnsi="Times New Roman" w:cs="Times New Roman"/>
-          <w:sz w:val="24"/>
-          <w:szCs w:val="24"/>
-        </w:rPr>
-        <w:t>total_payments</w:t>
-      </w:r>
-      <w:proofErr w:type="spellEnd"/>
-      <w:r>
-        <w:rPr>
-          <w:rFonts w:ascii="Times New Roman" w:hAnsi="Times New Roman" w:cs="Times New Roman"/>
-          <w:sz w:val="24"/>
-          <w:szCs w:val="24"/>
-        </w:rPr>
-        <w:t xml:space="preserve">', 'bonus',  </w:t>
-      </w:r>
-      <w:r>
-        <w:rPr>
-          <w:rFonts w:ascii="Times New Roman" w:hAnsi="Times New Roman" w:cs="Times New Roman"/>
-          <w:sz w:val="24"/>
-          <w:szCs w:val="24"/>
-        </w:rPr>
-        <w:t>'</w:t>
-      </w:r>
-      <w:proofErr w:type="spellStart"/>
-      <w:r>
-        <w:rPr>
-          <w:rFonts w:ascii="Times New Roman" w:hAnsi="Times New Roman" w:cs="Times New Roman"/>
-          <w:sz w:val="24"/>
-          <w:szCs w:val="24"/>
-        </w:rPr>
-        <w:t>deferred_income</w:t>
-      </w:r>
-      <w:proofErr w:type="spellEnd"/>
-      <w:r>
-        <w:rPr>
-          <w:rFonts w:ascii="Times New Roman" w:hAnsi="Times New Roman" w:cs="Times New Roman"/>
-          <w:sz w:val="24"/>
-          <w:szCs w:val="24"/>
-        </w:rPr>
-        <w:t>', 'expenses', '</w:t>
-      </w:r>
-      <w:proofErr w:type="spellStart"/>
-      <w:r>
-        <w:rPr>
-          <w:rFonts w:ascii="Times New Roman" w:hAnsi="Times New Roman" w:cs="Times New Roman"/>
-          <w:sz w:val="24"/>
-          <w:szCs w:val="24"/>
-        </w:rPr>
-        <w:t>std_from_this_person_to_poi</w:t>
-      </w:r>
-      <w:proofErr w:type="spellEnd"/>
-      <w:r>
-        <w:rPr>
-          <w:rFonts w:ascii="Times New Roman" w:hAnsi="Times New Roman" w:cs="Times New Roman"/>
-          <w:sz w:val="24"/>
-          <w:szCs w:val="24"/>
-        </w:rPr>
-        <w:t>']</w:t>
+      <w:r>
+        <w:rPr>
+          <w:rFonts w:ascii="Times New Roman" w:hAnsi="Times New Roman" w:cs="Times New Roman"/>
+          <w:sz w:val="24"/>
+          <w:szCs w:val="24"/>
+        </w:rPr>
+        <w:t>[</w:t>
+      </w:r>
+      <w:r>
+        <w:rPr>
+          <w:rFonts w:ascii="Times New Roman" w:hAnsi="Times New Roman" w:cs="Times New Roman"/>
+          <w:sz w:val="24"/>
+          <w:szCs w:val="24"/>
+        </w:rPr>
+        <w:t>0.1273601,</w:t>
+      </w:r>
+      <w:r>
+        <w:rPr>
+          <w:rFonts w:ascii="Times New Roman" w:hAnsi="Times New Roman" w:cs="Times New Roman"/>
+          <w:sz w:val="24"/>
+          <w:szCs w:val="24"/>
+        </w:rPr>
+        <w:t xml:space="preserve"> </w:t>
+      </w:r>
+      <w:r>
+        <w:rPr>
+          <w:rFonts w:ascii="Times New Roman" w:hAnsi="Times New Roman" w:cs="Times New Roman"/>
+          <w:sz w:val="24"/>
+          <w:szCs w:val="24"/>
+        </w:rPr>
+        <w:t>0.1069279, 0.1280600, 0.1378528, 0.1201878, 0.1037098, 0.18176876, 0.09413255]</w:t>
+      </w:r>
+    </w:p>
+    <w:p>
+      <w:pPr>
+        <w:jc w:val="both"/>
+        <w:rPr>
+          <w:rFonts w:ascii="Times New Roman" w:hAnsi="Times New Roman" w:cs="Times New Roman"/>
+          <w:sz w:val="24"/>
+          <w:szCs w:val="24"/>
+        </w:rPr>
+      </w:pPr>
+      <w:r>
+        <w:rPr>
+          <w:rFonts w:ascii="Times New Roman" w:hAnsi="Times New Roman" w:cs="Times New Roman"/>
+          <w:sz w:val="24"/>
+          <w:szCs w:val="24"/>
+        </w:rPr>
+        <w:t>[</w:t>
+      </w:r>
+      <w:r>
+        <w:rPr>
+          <w:rFonts w:ascii="Times New Roman" w:hAnsi="Times New Roman" w:cs="Times New Roman"/>
+          <w:sz w:val="24"/>
+          <w:szCs w:val="24"/>
+        </w:rPr>
+        <w:t>0.1411725</w:t>
+      </w:r>
+      <w:r>
+        <w:rPr>
+          <w:rFonts w:ascii="Times New Roman" w:hAnsi="Times New Roman" w:cs="Times New Roman"/>
+          <w:sz w:val="24"/>
+          <w:szCs w:val="24"/>
+        </w:rPr>
+        <w:t xml:space="preserve">, </w:t>
+      </w:r>
+      <w:r>
+        <w:rPr>
+          <w:rFonts w:ascii="Times New Roman" w:hAnsi="Times New Roman" w:cs="Times New Roman"/>
+          <w:sz w:val="24"/>
+          <w:szCs w:val="24"/>
+        </w:rPr>
+        <w:t>0.1529980</w:t>
+      </w:r>
+      <w:r>
+        <w:rPr>
+          <w:rFonts w:ascii="Times New Roman" w:hAnsi="Times New Roman" w:cs="Times New Roman"/>
+          <w:sz w:val="24"/>
+          <w:szCs w:val="24"/>
+        </w:rPr>
+        <w:t xml:space="preserve">, </w:t>
+      </w:r>
+      <w:r>
+        <w:rPr>
+          <w:rFonts w:ascii="Times New Roman" w:hAnsi="Times New Roman" w:cs="Times New Roman"/>
+          <w:sz w:val="24"/>
+          <w:szCs w:val="24"/>
+        </w:rPr>
+        <w:t>0.1301091</w:t>
+      </w:r>
+      <w:r>
+        <w:rPr>
+          <w:rFonts w:ascii="Times New Roman" w:hAnsi="Times New Roman" w:cs="Times New Roman"/>
+          <w:sz w:val="24"/>
+          <w:szCs w:val="24"/>
+        </w:rPr>
+        <w:t xml:space="preserve">, </w:t>
+      </w:r>
+      <w:r>
+        <w:rPr>
+          <w:rFonts w:ascii="Times New Roman" w:hAnsi="Times New Roman" w:cs="Times New Roman"/>
+          <w:sz w:val="24"/>
+          <w:szCs w:val="24"/>
+        </w:rPr>
+        <w:t>0.1367751</w:t>
+      </w:r>
+      <w:r>
+        <w:rPr>
+          <w:rFonts w:ascii="Times New Roman" w:hAnsi="Times New Roman" w:cs="Times New Roman"/>
+          <w:sz w:val="24"/>
+          <w:szCs w:val="24"/>
+        </w:rPr>
+        <w:t xml:space="preserve">, </w:t>
+      </w:r>
+      <w:r>
+        <w:rPr>
+          <w:rFonts w:ascii="Times New Roman" w:hAnsi="Times New Roman" w:cs="Times New Roman"/>
+          <w:sz w:val="24"/>
+          <w:szCs w:val="24"/>
+        </w:rPr>
+        <w:t>0.1252963</w:t>
+      </w:r>
+      <w:r>
+        <w:rPr>
+          <w:rFonts w:ascii="Times New Roman" w:hAnsi="Times New Roman" w:cs="Times New Roman"/>
+          <w:sz w:val="24"/>
+          <w:szCs w:val="24"/>
+        </w:rPr>
+        <w:t xml:space="preserve">, </w:t>
+      </w:r>
+      <w:r>
+        <w:rPr>
+          <w:rFonts w:ascii="Times New Roman" w:hAnsi="Times New Roman" w:cs="Times New Roman"/>
+          <w:sz w:val="24"/>
+          <w:szCs w:val="24"/>
+        </w:rPr>
+        <w:t>0.08735614</w:t>
+      </w:r>
+      <w:r>
+        <w:rPr>
+          <w:rFonts w:ascii="Times New Roman" w:hAnsi="Times New Roman" w:cs="Times New Roman"/>
+          <w:sz w:val="24"/>
+          <w:szCs w:val="24"/>
+        </w:rPr>
+        <w:t xml:space="preserve">, </w:t>
+      </w:r>
+      <w:r>
+        <w:rPr>
+          <w:rFonts w:ascii="Times New Roman" w:hAnsi="Times New Roman" w:cs="Times New Roman"/>
+          <w:sz w:val="24"/>
+          <w:szCs w:val="24"/>
+        </w:rPr>
+        <w:t>0.1489267</w:t>
+      </w:r>
+      <w:r>
+        <w:rPr>
+          <w:rFonts w:ascii="Times New Roman" w:hAnsi="Times New Roman" w:cs="Times New Roman"/>
+          <w:sz w:val="24"/>
+          <w:szCs w:val="24"/>
+        </w:rPr>
+        <w:t>, 0.07736584</w:t>
+      </w:r>
+      <w:r>
+        <w:rPr>
+          <w:rFonts w:ascii="Times New Roman" w:hAnsi="Times New Roman" w:cs="Times New Roman"/>
+          <w:sz w:val="24"/>
+          <w:szCs w:val="24"/>
+        </w:rPr>
+        <w:t>]</w:t>
+      </w:r>
+    </w:p>
+    <w:p>
+      <w:pPr>
+        <w:jc w:val="both"/>
+        <w:rPr>
+          <w:rFonts w:ascii="Times New Roman" w:hAnsi="Times New Roman" w:cs="Times New Roman"/>
+          <w:sz w:val="24"/>
+          <w:szCs w:val="24"/>
+        </w:rPr>
+      </w:pPr>
+      <w:r>
+        <w:rPr>
+          <w:rFonts w:ascii="Times New Roman" w:hAnsi="Times New Roman" w:cs="Times New Roman"/>
+          <w:sz w:val="24"/>
+          <w:szCs w:val="24"/>
+        </w:rPr>
+        <w:t>[</w:t>
+      </w:r>
+      <w:r>
+        <w:rPr>
+          <w:rFonts w:ascii="Times New Roman" w:hAnsi="Times New Roman" w:cs="Times New Roman"/>
+          <w:sz w:val="24"/>
+          <w:szCs w:val="24"/>
+        </w:rPr>
+        <w:t>0.1245838</w:t>
+      </w:r>
+      <w:r>
+        <w:rPr>
+          <w:rFonts w:ascii="Times New Roman" w:hAnsi="Times New Roman" w:cs="Times New Roman"/>
+          <w:sz w:val="24"/>
+          <w:szCs w:val="24"/>
+        </w:rPr>
+        <w:t xml:space="preserve">, </w:t>
+      </w:r>
+      <w:r>
+        <w:rPr>
+          <w:rFonts w:ascii="Times New Roman" w:hAnsi="Times New Roman" w:cs="Times New Roman"/>
+          <w:sz w:val="24"/>
+          <w:szCs w:val="24"/>
+        </w:rPr>
+        <w:t>0.1348846</w:t>
+      </w:r>
+      <w:r>
+        <w:rPr>
+          <w:rFonts w:ascii="Times New Roman" w:hAnsi="Times New Roman" w:cs="Times New Roman"/>
+          <w:sz w:val="24"/>
+          <w:szCs w:val="24"/>
+        </w:rPr>
+        <w:t xml:space="preserve">, </w:t>
+      </w:r>
+      <w:r>
+        <w:rPr>
+          <w:rFonts w:ascii="Times New Roman" w:hAnsi="Times New Roman" w:cs="Times New Roman"/>
+          <w:sz w:val="24"/>
+          <w:szCs w:val="24"/>
+        </w:rPr>
+        <w:t>0.1115029</w:t>
+      </w:r>
+      <w:r>
+        <w:rPr>
+          <w:rFonts w:ascii="Times New Roman" w:hAnsi="Times New Roman" w:cs="Times New Roman"/>
+          <w:sz w:val="24"/>
+          <w:szCs w:val="24"/>
+        </w:rPr>
+        <w:t xml:space="preserve">, </w:t>
+      </w:r>
+      <w:r>
+        <w:rPr>
+          <w:rFonts w:ascii="Times New Roman" w:hAnsi="Times New Roman" w:cs="Times New Roman"/>
+          <w:sz w:val="24"/>
+          <w:szCs w:val="24"/>
+        </w:rPr>
+        <w:t>0.1137376</w:t>
+      </w:r>
+      <w:r>
+        <w:rPr>
+          <w:rFonts w:ascii="Times New Roman" w:hAnsi="Times New Roman" w:cs="Times New Roman"/>
+          <w:sz w:val="24"/>
+          <w:szCs w:val="24"/>
+        </w:rPr>
+        <w:t xml:space="preserve">, </w:t>
+      </w:r>
+      <w:r>
+        <w:rPr>
+          <w:rFonts w:ascii="Times New Roman" w:hAnsi="Times New Roman" w:cs="Times New Roman"/>
+          <w:sz w:val="24"/>
+          <w:szCs w:val="24"/>
+        </w:rPr>
+        <w:t>0.1516839</w:t>
+      </w:r>
+      <w:r>
+        <w:rPr>
+          <w:rFonts w:ascii="Times New Roman" w:hAnsi="Times New Roman" w:cs="Times New Roman"/>
+          <w:sz w:val="24"/>
+          <w:szCs w:val="24"/>
+        </w:rPr>
+        <w:t xml:space="preserve">, </w:t>
+      </w:r>
+      <w:r>
+        <w:rPr>
+          <w:rFonts w:ascii="Times New Roman" w:hAnsi="Times New Roman" w:cs="Times New Roman"/>
+          <w:sz w:val="24"/>
+          <w:szCs w:val="24"/>
+        </w:rPr>
+        <w:t>0.0888458</w:t>
+      </w:r>
+      <w:r>
+        <w:rPr>
+          <w:rFonts w:ascii="Times New Roman" w:hAnsi="Times New Roman" w:cs="Times New Roman"/>
+          <w:sz w:val="24"/>
+          <w:szCs w:val="24"/>
+        </w:rPr>
+        <w:t xml:space="preserve">, </w:t>
+      </w:r>
+      <w:r>
+        <w:rPr>
+          <w:rFonts w:ascii="Times New Roman" w:hAnsi="Times New Roman" w:cs="Times New Roman"/>
+          <w:sz w:val="24"/>
+          <w:szCs w:val="24"/>
+        </w:rPr>
+        <w:t>0.1911254</w:t>
+      </w:r>
+      <w:r>
+        <w:rPr>
+          <w:rFonts w:ascii="Times New Roman" w:hAnsi="Times New Roman" w:cs="Times New Roman"/>
+          <w:sz w:val="24"/>
+          <w:szCs w:val="24"/>
+        </w:rPr>
+        <w:t>,</w:t>
+      </w:r>
+      <w:r>
+        <w:rPr>
+          <w:rFonts w:ascii="Times New Roman" w:hAnsi="Times New Roman" w:cs="Times New Roman"/>
+          <w:sz w:val="24"/>
+          <w:szCs w:val="24"/>
+        </w:rPr>
+        <w:t xml:space="preserve"> 0.08363575]</w:t>
+      </w:r>
+    </w:p>
+    <w:p>
+      <w:pPr>
+        <w:jc w:val="both"/>
+        <w:rPr>
+          <w:rFonts w:ascii="Times New Roman" w:hAnsi="Times New Roman" w:cs="Times New Roman"/>
+          <w:sz w:val="24"/>
+          <w:szCs w:val="24"/>
+        </w:rPr>
+      </w:pPr>
+      <w:r>
+        <w:rPr>
+          <w:rFonts w:ascii="Times New Roman" w:hAnsi="Times New Roman" w:cs="Times New Roman"/>
+          <w:sz w:val="24"/>
+          <w:szCs w:val="24"/>
+        </w:rPr>
+        <w:t>[0.1646108, 0.1211031, 0.1308363, 0.1280421, 0.1279375, 0.0920179, 0.17591885, 0.05953318]</w:t>
       </w:r>
     </w:p>
     <w:p>
@@ -3914,65 +3821,23 @@
           <w:sz w:val="24"/>
           <w:szCs w:val="24"/>
         </w:rPr>
-        <w:t xml:space="preserve">As shown in the final feature list, </w:t>
-      </w:r>
-      <w:r>
-        <w:rPr>
-          <w:rFonts w:ascii="Times New Roman" w:hAnsi="Times New Roman" w:cs="Times New Roman"/>
-          <w:sz w:val="24"/>
-          <w:szCs w:val="24"/>
-        </w:rPr>
-        <w:t>one of</w:t>
-      </w:r>
-      <w:r>
-        <w:rPr>
-          <w:rFonts w:ascii="Times New Roman" w:hAnsi="Times New Roman" w:cs="Times New Roman"/>
-          <w:sz w:val="24"/>
-          <w:szCs w:val="24"/>
-        </w:rPr>
-        <w:t xml:space="preserve"> newly engineered </w:t>
-      </w:r>
-      <w:r>
-        <w:rPr>
-          <w:rFonts w:ascii="Times New Roman" w:hAnsi="Times New Roman" w:cs="Times New Roman"/>
-          <w:sz w:val="24"/>
-          <w:szCs w:val="24"/>
-        </w:rPr>
-        <w:t>feature</w:t>
-      </w:r>
-      <w:r>
-        <w:rPr>
-          <w:rFonts w:ascii="Times New Roman" w:hAnsi="Times New Roman" w:cs="Times New Roman"/>
-          <w:sz w:val="24"/>
-          <w:szCs w:val="24"/>
-        </w:rPr>
-        <w:t>s (</w:t>
-      </w:r>
-      <w:r>
-        <w:rPr>
-          <w:rFonts w:ascii="Times New Roman" w:hAnsi="Times New Roman" w:cs="Times New Roman"/>
-          <w:sz w:val="24"/>
-          <w:szCs w:val="24"/>
-        </w:rPr>
-        <w:t>'</w:t>
-      </w:r>
-      <w:proofErr w:type="spellStart"/>
-      <w:r>
-        <w:rPr>
-          <w:rFonts w:ascii="Times New Roman" w:hAnsi="Times New Roman" w:cs="Times New Roman"/>
-          <w:sz w:val="24"/>
-          <w:szCs w:val="24"/>
-        </w:rPr>
-        <w:t>std_from_this_person_to_poi</w:t>
-      </w:r>
-      <w:proofErr w:type="spellEnd"/>
-      <w:r>
-        <w:rPr>
-          <w:rFonts w:ascii="Times New Roman" w:hAnsi="Times New Roman" w:cs="Times New Roman"/>
-          <w:sz w:val="24"/>
-          <w:szCs w:val="24"/>
-        </w:rPr>
-        <w:t>'</w:t>
+        <w:t>The relative importance results show that all the features selected are almost equally important. However, the average values</w:t>
+      </w:r>
+      <w:r>
+        <w:rPr>
+          <w:rFonts w:ascii="Times New Roman" w:hAnsi="Times New Roman" w:cs="Times New Roman"/>
+          <w:sz w:val="24"/>
+          <w:szCs w:val="24"/>
+        </w:rPr>
+        <w:t xml:space="preserve"> (for each feature</w:t>
+      </w:r>
+      <w:r>
+        <w:rPr>
+          <w:rFonts w:ascii="Times New Roman" w:hAnsi="Times New Roman" w:cs="Times New Roman"/>
+          <w:sz w:val="24"/>
+          <w:szCs w:val="24"/>
+        </w:rPr>
+        <w:t xml:space="preserve"> of above four runs</w:t>
       </w:r>
       <w:r>
         <w:rPr>
@@ -3988,7 +3853,90 @@
           <w:sz w:val="24"/>
           <w:szCs w:val="24"/>
         </w:rPr>
-        <w:t xml:space="preserve"> is also relatively important.</w:t>
+        <w:t xml:space="preserve"> of relative importance </w:t>
+      </w:r>
+      <w:r>
+        <w:rPr>
+          <w:rFonts w:ascii="Times New Roman" w:hAnsi="Times New Roman" w:cs="Times New Roman"/>
+          <w:sz w:val="24"/>
+          <w:szCs w:val="24"/>
+        </w:rPr>
+        <w:lastRenderedPageBreak/>
+        <w:t xml:space="preserve">for the features at the position </w:t>
+      </w:r>
+      <w:r>
+        <w:rPr>
+          <w:rFonts w:ascii="Times New Roman" w:hAnsi="Times New Roman" w:cs="Times New Roman"/>
+          <w:sz w:val="24"/>
+          <w:szCs w:val="24"/>
+        </w:rPr>
+        <w:t>5 and 7 (</w:t>
+      </w:r>
+      <w:r>
+        <w:rPr>
+          <w:rFonts w:ascii="Times New Roman" w:hAnsi="Times New Roman" w:cs="Times New Roman"/>
+          <w:sz w:val="24"/>
+          <w:szCs w:val="24"/>
+        </w:rPr>
+        <w:t>based on 0 list indexing</w:t>
+      </w:r>
+      <w:r>
+        <w:rPr>
+          <w:rFonts w:ascii="Times New Roman" w:hAnsi="Times New Roman" w:cs="Times New Roman"/>
+          <w:sz w:val="24"/>
+          <w:szCs w:val="24"/>
+        </w:rPr>
+        <w:t xml:space="preserve"> and ignoring</w:t>
+      </w:r>
+      <w:r>
+        <w:rPr>
+          <w:rFonts w:ascii="Times New Roman" w:hAnsi="Times New Roman" w:cs="Times New Roman"/>
+          <w:sz w:val="24"/>
+          <w:szCs w:val="24"/>
+        </w:rPr>
+        <w:t xml:space="preserve"> ‘poi’</w:t>
+      </w:r>
+      <w:r>
+        <w:rPr>
+          <w:rFonts w:ascii="Times New Roman" w:hAnsi="Times New Roman" w:cs="Times New Roman"/>
+          <w:sz w:val="24"/>
+          <w:szCs w:val="24"/>
+        </w:rPr>
+        <w:t>)</w:t>
+      </w:r>
+      <w:r>
+        <w:rPr>
+          <w:rFonts w:ascii="Times New Roman" w:hAnsi="Times New Roman" w:cs="Times New Roman"/>
+          <w:sz w:val="24"/>
+          <w:szCs w:val="24"/>
+        </w:rPr>
+        <w:t xml:space="preserve"> are relatively low. Therefore, the features a</w:t>
+      </w:r>
+      <w:r>
+        <w:rPr>
+          <w:rFonts w:ascii="Times New Roman" w:hAnsi="Times New Roman" w:cs="Times New Roman"/>
+          <w:sz w:val="24"/>
+          <w:szCs w:val="24"/>
+        </w:rPr>
+        <w:t xml:space="preserve">t position 5 and 7 </w:t>
+      </w:r>
+      <w:proofErr w:type="gramStart"/>
+      <w:r>
+        <w:rPr>
+          <w:rFonts w:ascii="Times New Roman" w:hAnsi="Times New Roman" w:cs="Times New Roman"/>
+          <w:sz w:val="24"/>
+          <w:szCs w:val="24"/>
+        </w:rPr>
+        <w:t>were removed</w:t>
+      </w:r>
+      <w:proofErr w:type="gramEnd"/>
+      <w:r>
+        <w:rPr>
+          <w:rFonts w:ascii="Times New Roman" w:hAnsi="Times New Roman" w:cs="Times New Roman"/>
+          <w:sz w:val="24"/>
+          <w:szCs w:val="24"/>
+        </w:rPr>
+        <w:t xml:space="preserve"> and the final feature list is as follows.</w:t>
       </w:r>
       <w:r>
         <w:rPr>
@@ -3997,117 +3945,99 @@
           <w:szCs w:val="24"/>
         </w:rPr>
         <w:t xml:space="preserve"> </w:t>
-      </w:r>
-      <w:r>
-        <w:rPr>
-          <w:rFonts w:ascii="Times New Roman" w:hAnsi="Times New Roman" w:cs="Times New Roman"/>
-          <w:sz w:val="24"/>
-          <w:szCs w:val="24"/>
-        </w:rPr>
-        <w:t xml:space="preserve">The final </w:t>
-      </w:r>
-      <w:proofErr w:type="spellStart"/>
-      <w:r>
-        <w:rPr>
-          <w:rFonts w:ascii="Times New Roman" w:hAnsi="Times New Roman" w:cs="Times New Roman"/>
-          <w:sz w:val="24"/>
-          <w:szCs w:val="24"/>
-        </w:rPr>
-        <w:t>features_list</w:t>
-      </w:r>
-      <w:proofErr w:type="spellEnd"/>
-      <w:r>
-        <w:rPr>
-          <w:rFonts w:ascii="Times New Roman" w:hAnsi="Times New Roman" w:cs="Times New Roman"/>
-          <w:sz w:val="24"/>
-          <w:szCs w:val="24"/>
-        </w:rPr>
-        <w:t xml:space="preserve"> contains six different features and this amou</w:t>
-      </w:r>
-      <w:r>
-        <w:rPr>
-          <w:rFonts w:ascii="Times New Roman" w:hAnsi="Times New Roman" w:cs="Times New Roman"/>
-          <w:sz w:val="24"/>
-          <w:szCs w:val="24"/>
-        </w:rPr>
-        <w:t xml:space="preserve">nt of features </w:t>
-      </w:r>
-      <w:proofErr w:type="gramStart"/>
-      <w:r>
-        <w:rPr>
-          <w:rFonts w:ascii="Times New Roman" w:hAnsi="Times New Roman" w:cs="Times New Roman"/>
-          <w:sz w:val="24"/>
-          <w:szCs w:val="24"/>
-        </w:rPr>
-        <w:t>can be considered</w:t>
-      </w:r>
-      <w:proofErr w:type="gramEnd"/>
-      <w:r>
-        <w:rPr>
-          <w:rFonts w:ascii="Times New Roman" w:hAnsi="Times New Roman" w:cs="Times New Roman"/>
-          <w:sz w:val="24"/>
-          <w:szCs w:val="24"/>
-        </w:rPr>
-        <w:t xml:space="preserve"> reasonable</w:t>
-      </w:r>
-      <w:r>
-        <w:rPr>
-          <w:rFonts w:ascii="Times New Roman" w:hAnsi="Times New Roman" w:cs="Times New Roman"/>
-          <w:sz w:val="24"/>
-          <w:szCs w:val="24"/>
-        </w:rPr>
-        <w:t xml:space="preserve"> for a study like this</w:t>
-      </w:r>
-      <w:r>
-        <w:rPr>
-          <w:rFonts w:ascii="Times New Roman" w:hAnsi="Times New Roman" w:cs="Times New Roman"/>
-          <w:sz w:val="24"/>
-          <w:szCs w:val="24"/>
-        </w:rPr>
-        <w:t xml:space="preserve">. </w:t>
       </w:r>
     </w:p>
     <w:p>
       <w:pPr>
-        <w:jc w:val="both"/>
+        <w:ind w:left="720" w:hanging="720"/>
         <w:rPr>
           <w:rFonts w:ascii="Times New Roman" w:hAnsi="Times New Roman" w:cs="Times New Roman"/>
           <w:sz w:val="24"/>
           <w:szCs w:val="24"/>
         </w:rPr>
       </w:pPr>
+      <w:proofErr w:type="spellStart"/>
+      <w:r>
+        <w:rPr>
+          <w:rFonts w:ascii="Times New Roman" w:hAnsi="Times New Roman" w:cs="Times New Roman"/>
+          <w:sz w:val="24"/>
+          <w:szCs w:val="24"/>
+        </w:rPr>
+        <w:t>features_list</w:t>
+      </w:r>
+      <w:proofErr w:type="spellEnd"/>
+      <w:r>
+        <w:rPr>
+          <w:rFonts w:ascii="Times New Roman" w:hAnsi="Times New Roman" w:cs="Times New Roman"/>
+          <w:sz w:val="24"/>
+          <w:szCs w:val="24"/>
+        </w:rPr>
+        <w:t xml:space="preserve"> = ['poi', 'salary', '</w:t>
+      </w:r>
+      <w:proofErr w:type="spellStart"/>
+      <w:r>
+        <w:rPr>
+          <w:rFonts w:ascii="Times New Roman" w:hAnsi="Times New Roman" w:cs="Times New Roman"/>
+          <w:sz w:val="24"/>
+          <w:szCs w:val="24"/>
+        </w:rPr>
+        <w:t>total_payments</w:t>
+      </w:r>
+      <w:proofErr w:type="spellEnd"/>
+      <w:r>
+        <w:rPr>
+          <w:rFonts w:ascii="Times New Roman" w:hAnsi="Times New Roman" w:cs="Times New Roman"/>
+          <w:sz w:val="24"/>
+          <w:szCs w:val="24"/>
+        </w:rPr>
+        <w:t>', 'bonus',  '</w:t>
+      </w:r>
+      <w:proofErr w:type="spellStart"/>
+      <w:r>
+        <w:rPr>
+          <w:rFonts w:ascii="Times New Roman" w:hAnsi="Times New Roman" w:cs="Times New Roman"/>
+          <w:sz w:val="24"/>
+          <w:szCs w:val="24"/>
+        </w:rPr>
+        <w:t>deferred_income</w:t>
+      </w:r>
+      <w:proofErr w:type="spellEnd"/>
+      <w:r>
+        <w:rPr>
+          <w:rFonts w:ascii="Times New Roman" w:hAnsi="Times New Roman" w:cs="Times New Roman"/>
+          <w:sz w:val="24"/>
+          <w:szCs w:val="24"/>
+        </w:rPr>
+        <w:t>', 'expenses', '</w:t>
+      </w:r>
+      <w:proofErr w:type="spellStart"/>
+      <w:r>
+        <w:rPr>
+          <w:rFonts w:ascii="Times New Roman" w:hAnsi="Times New Roman" w:cs="Times New Roman"/>
+          <w:sz w:val="24"/>
+          <w:szCs w:val="24"/>
+        </w:rPr>
+        <w:t>std_from_this_person_to_poi</w:t>
+      </w:r>
+      <w:proofErr w:type="spellEnd"/>
+      <w:r>
+        <w:rPr>
+          <w:rFonts w:ascii="Times New Roman" w:hAnsi="Times New Roman" w:cs="Times New Roman"/>
+          <w:sz w:val="24"/>
+          <w:szCs w:val="24"/>
+        </w:rPr>
+        <w:t>']</w:t>
+      </w:r>
     </w:p>
     <w:p>
       <w:pPr>
-        <w:jc w:val="both"/>
+        <w:ind w:left="720" w:hanging="720"/>
         <w:rPr>
           <w:rFonts w:ascii="Times New Roman" w:hAnsi="Times New Roman" w:cs="Times New Roman"/>
           <w:sz w:val="24"/>
           <w:szCs w:val="24"/>
         </w:rPr>
       </w:pPr>
-    </w:p>
-    <w:p>
-      <w:pPr>
-        <w:jc w:val="both"/>
-        <w:rPr>
-          <w:rFonts w:ascii="Times New Roman" w:hAnsi="Times New Roman" w:cs="Times New Roman"/>
-          <w:b/>
-          <w:bCs/>
-          <w:sz w:val="24"/>
-          <w:szCs w:val="24"/>
-        </w:rPr>
-      </w:pPr>
-      <w:r>
-        <w:rPr>
-          <w:rFonts w:ascii="Times New Roman" w:hAnsi="Times New Roman" w:cs="Times New Roman"/>
-          <w:b/>
-          <w:bCs/>
-          <w:sz w:val="24"/>
-          <w:szCs w:val="24"/>
-        </w:rPr>
-        <w:t>Pick and Tune an Algorithm</w:t>
-      </w:r>
     </w:p>
     <w:p>
       <w:pPr>
@@ -4125,71 +4055,47 @@
           <w:sz w:val="24"/>
           <w:szCs w:val="24"/>
         </w:rPr>
-        <w:t>In order to select a suitable algorithm, several algorithms were tested</w:t>
-      </w:r>
-      <w:r>
-        <w:rPr>
-          <w:rFonts w:ascii="Times New Roman" w:hAnsi="Times New Roman" w:cs="Times New Roman"/>
-          <w:sz w:val="24"/>
-          <w:szCs w:val="24"/>
-        </w:rPr>
-        <w:t>. S</w:t>
-      </w:r>
-      <w:r>
-        <w:rPr>
-          <w:rFonts w:ascii="Times New Roman" w:hAnsi="Times New Roman" w:cs="Times New Roman"/>
-          <w:sz w:val="24"/>
-          <w:szCs w:val="24"/>
-        </w:rPr>
-        <w:t xml:space="preserve">uch </w:t>
-      </w:r>
-      <w:r>
-        <w:rPr>
-          <w:rFonts w:ascii="Times New Roman" w:hAnsi="Times New Roman" w:cs="Times New Roman"/>
-          <w:sz w:val="24"/>
-          <w:szCs w:val="24"/>
-        </w:rPr>
-        <w:t>that algorithms are</w:t>
-      </w:r>
-      <w:r>
-        <w:rPr>
-          <w:rFonts w:ascii="Times New Roman" w:hAnsi="Times New Roman" w:cs="Times New Roman"/>
-          <w:sz w:val="24"/>
-          <w:szCs w:val="24"/>
-        </w:rPr>
-        <w:t xml:space="preserve"> Naïve Bayes, Logistic regression, SVM and Random forest</w:t>
-      </w:r>
-      <w:r>
-        <w:rPr>
-          <w:rFonts w:ascii="Times New Roman" w:hAnsi="Times New Roman" w:cs="Times New Roman"/>
-          <w:sz w:val="24"/>
-          <w:szCs w:val="24"/>
-        </w:rPr>
-        <w:t xml:space="preserve"> algorithms.</w:t>
-      </w:r>
-      <w:r>
-        <w:rPr>
-          <w:rFonts w:ascii="Times New Roman" w:hAnsi="Times New Roman" w:cs="Times New Roman"/>
-          <w:sz w:val="24"/>
-          <w:szCs w:val="24"/>
-        </w:rPr>
-        <w:t xml:space="preserve"> Also, to tune the </w:t>
-      </w:r>
-      <w:r>
-        <w:rPr>
-          <w:rFonts w:ascii="Times New Roman" w:hAnsi="Times New Roman" w:cs="Times New Roman"/>
-          <w:sz w:val="24"/>
-          <w:szCs w:val="24"/>
-        </w:rPr>
-        <w:t>algorithms</w:t>
-      </w:r>
-      <w:r>
-        <w:rPr>
-          <w:rFonts w:ascii="Times New Roman" w:hAnsi="Times New Roman" w:cs="Times New Roman"/>
-          <w:sz w:val="24"/>
-          <w:szCs w:val="24"/>
-        </w:rPr>
-        <w:t xml:space="preserve"> different parameters (ex: C value, kernel and </w:t>
+        <w:t xml:space="preserve">As shown in the final feature list, </w:t>
+      </w:r>
+      <w:r>
+        <w:rPr>
+          <w:rFonts w:ascii="Times New Roman" w:hAnsi="Times New Roman" w:cs="Times New Roman"/>
+          <w:sz w:val="24"/>
+          <w:szCs w:val="24"/>
+        </w:rPr>
+        <w:t>one of</w:t>
+      </w:r>
+      <w:r>
+        <w:rPr>
+          <w:rFonts w:ascii="Times New Roman" w:hAnsi="Times New Roman" w:cs="Times New Roman"/>
+          <w:sz w:val="24"/>
+          <w:szCs w:val="24"/>
+        </w:rPr>
+        <w:t xml:space="preserve"> newly engineered </w:t>
+      </w:r>
+      <w:r>
+        <w:rPr>
+          <w:rFonts w:ascii="Times New Roman" w:hAnsi="Times New Roman" w:cs="Times New Roman"/>
+          <w:sz w:val="24"/>
+          <w:szCs w:val="24"/>
+        </w:rPr>
+        <w:t>feature</w:t>
+      </w:r>
+      <w:r>
+        <w:rPr>
+          <w:rFonts w:ascii="Times New Roman" w:hAnsi="Times New Roman" w:cs="Times New Roman"/>
+          <w:sz w:val="24"/>
+          <w:szCs w:val="24"/>
+        </w:rPr>
+        <w:t>s (</w:t>
+      </w:r>
+      <w:r>
+        <w:rPr>
+          <w:rFonts w:ascii="Times New Roman" w:hAnsi="Times New Roman" w:cs="Times New Roman"/>
+          <w:sz w:val="24"/>
+          <w:szCs w:val="24"/>
+        </w:rPr>
+        <w:t>'</w:t>
       </w:r>
       <w:proofErr w:type="spellStart"/>
       <w:r>
@@ -4198,7 +4104,7 @@
           <w:sz w:val="24"/>
           <w:szCs w:val="24"/>
         </w:rPr>
-        <w:t>n_estimater</w:t>
+        <w:t>std_from_this_person_to_poi</w:t>
       </w:r>
       <w:proofErr w:type="spellEnd"/>
       <w:r>
@@ -4207,7 +4113,23 @@
           <w:sz w:val="24"/>
           <w:szCs w:val="24"/>
         </w:rPr>
-        <w:t>) were adjusted.</w:t>
+        <w:t>'</w:t>
+      </w:r>
+      <w:r>
+        <w:rPr>
+          <w:rFonts w:ascii="Times New Roman" w:hAnsi="Times New Roman" w:cs="Times New Roman"/>
+          <w:sz w:val="24"/>
+          <w:szCs w:val="24"/>
+        </w:rPr>
+        <w:t>)</w:t>
+      </w:r>
+      <w:r>
+        <w:rPr>
+          <w:rFonts w:ascii="Times New Roman" w:hAnsi="Times New Roman" w:cs="Times New Roman"/>
+          <w:sz w:val="24"/>
+          <w:szCs w:val="24"/>
+        </w:rPr>
+        <w:t xml:space="preserve"> is also relatively important.</w:t>
       </w:r>
       <w:r>
         <w:rPr>
@@ -4223,15 +4145,33 @@
           <w:sz w:val="24"/>
           <w:szCs w:val="24"/>
         </w:rPr>
-        <w:t xml:space="preserve">The algorithm Naïve Bayes does not have parameters to optimize. </w:t>
-      </w:r>
-      <w:r>
-        <w:rPr>
-          <w:rFonts w:ascii="Times New Roman" w:hAnsi="Times New Roman" w:cs="Times New Roman"/>
-          <w:sz w:val="24"/>
-          <w:szCs w:val="24"/>
-        </w:rPr>
-        <w:t xml:space="preserve">In machine learning algorithms, parameter tuning is </w:t>
+        <w:t xml:space="preserve">The final </w:t>
+      </w:r>
+      <w:proofErr w:type="spellStart"/>
+      <w:r>
+        <w:rPr>
+          <w:rFonts w:ascii="Times New Roman" w:hAnsi="Times New Roman" w:cs="Times New Roman"/>
+          <w:sz w:val="24"/>
+          <w:szCs w:val="24"/>
+        </w:rPr>
+        <w:t>features_list</w:t>
+      </w:r>
+      <w:proofErr w:type="spellEnd"/>
+      <w:r>
+        <w:rPr>
+          <w:rFonts w:ascii="Times New Roman" w:hAnsi="Times New Roman" w:cs="Times New Roman"/>
+          <w:sz w:val="24"/>
+          <w:szCs w:val="24"/>
+        </w:rPr>
+        <w:t xml:space="preserve"> contains six different features and this amou</w:t>
+      </w:r>
+      <w:r>
+        <w:rPr>
+          <w:rFonts w:ascii="Times New Roman" w:hAnsi="Times New Roman" w:cs="Times New Roman"/>
+          <w:sz w:val="24"/>
+          <w:szCs w:val="24"/>
+        </w:rPr>
+        <w:t xml:space="preserve">nt of features </w:t>
       </w:r>
       <w:proofErr w:type="gramStart"/>
       <w:r>
@@ -4240,7 +4180,7 @@
           <w:sz w:val="24"/>
           <w:szCs w:val="24"/>
         </w:rPr>
-        <w:t>really important</w:t>
+        <w:t>can be considered</w:t>
       </w:r>
       <w:proofErr w:type="gramEnd"/>
       <w:r>
@@ -4249,71 +4189,23 @@
           <w:sz w:val="24"/>
           <w:szCs w:val="24"/>
         </w:rPr>
-        <w:t xml:space="preserve"> to get better </w:t>
-      </w:r>
-      <w:r>
-        <w:rPr>
-          <w:rFonts w:ascii="Times New Roman" w:hAnsi="Times New Roman" w:cs="Times New Roman"/>
-          <w:sz w:val="24"/>
-          <w:szCs w:val="24"/>
-        </w:rPr>
-        <w:t xml:space="preserve">prediction </w:t>
-      </w:r>
-      <w:r>
-        <w:rPr>
-          <w:rFonts w:ascii="Times New Roman" w:hAnsi="Times New Roman" w:cs="Times New Roman"/>
-          <w:sz w:val="24"/>
-          <w:szCs w:val="24"/>
-        </w:rPr>
-        <w:t>accuracy</w:t>
-      </w:r>
-      <w:r>
-        <w:rPr>
-          <w:rFonts w:ascii="Times New Roman" w:hAnsi="Times New Roman" w:cs="Times New Roman"/>
-          <w:sz w:val="24"/>
-          <w:szCs w:val="24"/>
-        </w:rPr>
-        <w:t xml:space="preserve"> from a model. In addition, parameter tuning is useful </w:t>
-      </w:r>
-      <w:r>
-        <w:rPr>
-          <w:rFonts w:ascii="Times New Roman" w:hAnsi="Times New Roman" w:cs="Times New Roman"/>
-          <w:sz w:val="24"/>
-          <w:szCs w:val="24"/>
-        </w:rPr>
-        <w:t xml:space="preserve">to </w:t>
-      </w:r>
-      <w:r>
-        <w:rPr>
-          <w:rFonts w:ascii="Times New Roman" w:hAnsi="Times New Roman" w:cs="Times New Roman"/>
-          <w:sz w:val="24"/>
-          <w:szCs w:val="24"/>
-        </w:rPr>
-        <w:t xml:space="preserve">minimize overfitting in training data that leads to reliable model. </w:t>
-      </w:r>
-      <w:r>
-        <w:rPr>
-          <w:rFonts w:ascii="Times New Roman" w:hAnsi="Times New Roman" w:cs="Times New Roman"/>
-          <w:sz w:val="24"/>
-          <w:szCs w:val="24"/>
-        </w:rPr>
-        <w:t>F</w:t>
-      </w:r>
-      <w:r>
-        <w:rPr>
-          <w:rFonts w:ascii="Times New Roman" w:hAnsi="Times New Roman" w:cs="Times New Roman"/>
-          <w:sz w:val="24"/>
-          <w:szCs w:val="24"/>
-        </w:rPr>
-        <w:t>or each algorithm, confusion</w:t>
-      </w:r>
-      <w:r>
-        <w:rPr>
-          <w:rFonts w:ascii="Times New Roman" w:hAnsi="Times New Roman" w:cs="Times New Roman"/>
-          <w:sz w:val="24"/>
-          <w:szCs w:val="24"/>
-        </w:rPr>
-        <w:t xml:space="preserve"> matrix and accuracy for predictions were calculated. </w:t>
+        <w:t xml:space="preserve"> reasonable</w:t>
+      </w:r>
+      <w:r>
+        <w:rPr>
+          <w:rFonts w:ascii="Times New Roman" w:hAnsi="Times New Roman" w:cs="Times New Roman"/>
+          <w:sz w:val="24"/>
+          <w:szCs w:val="24"/>
+        </w:rPr>
+        <w:t xml:space="preserve"> for a study like this</w:t>
+      </w:r>
+      <w:r>
+        <w:rPr>
+          <w:rFonts w:ascii="Times New Roman" w:hAnsi="Times New Roman" w:cs="Times New Roman"/>
+          <w:sz w:val="24"/>
+          <w:szCs w:val="24"/>
+        </w:rPr>
+        <w:t>.</w:t>
       </w:r>
     </w:p>
     <w:p>
@@ -4332,6 +4224,336 @@
           <w:sz w:val="24"/>
           <w:szCs w:val="24"/>
         </w:rPr>
+        <w:t xml:space="preserve"> </w:t>
+      </w:r>
+      <w:r>
+        <w:rPr>
+          <w:rFonts w:ascii="Times New Roman" w:hAnsi="Times New Roman" w:cs="Times New Roman"/>
+          <w:sz w:val="24"/>
+          <w:szCs w:val="24"/>
+        </w:rPr>
+        <w:t xml:space="preserve">To verify the final selected features are the best selection, accuracy of the models </w:t>
+      </w:r>
+      <w:proofErr w:type="gramStart"/>
+      <w:r>
+        <w:rPr>
+          <w:rFonts w:ascii="Times New Roman" w:hAnsi="Times New Roman" w:cs="Times New Roman"/>
+          <w:sz w:val="24"/>
+          <w:szCs w:val="24"/>
+        </w:rPr>
+        <w:t xml:space="preserve">was </w:t>
+      </w:r>
+      <w:r>
+        <w:rPr>
+          <w:rFonts w:ascii="Times New Roman" w:hAnsi="Times New Roman" w:cs="Times New Roman"/>
+          <w:sz w:val="24"/>
+          <w:szCs w:val="24"/>
+        </w:rPr>
+        <w:t>checked</w:t>
+      </w:r>
+      <w:proofErr w:type="gramEnd"/>
+      <w:r>
+        <w:rPr>
+          <w:rFonts w:ascii="Times New Roman" w:hAnsi="Times New Roman" w:cs="Times New Roman"/>
+          <w:sz w:val="24"/>
+          <w:szCs w:val="24"/>
+        </w:rPr>
+        <w:t xml:space="preserve"> with different combination of features</w:t>
+      </w:r>
+      <w:r>
+        <w:rPr>
+          <w:rFonts w:ascii="Times New Roman" w:hAnsi="Times New Roman" w:cs="Times New Roman"/>
+          <w:sz w:val="24"/>
+          <w:szCs w:val="24"/>
+        </w:rPr>
+        <w:t xml:space="preserve"> </w:t>
+      </w:r>
+      <w:r>
+        <w:rPr>
+          <w:rFonts w:ascii="Times New Roman" w:hAnsi="Times New Roman" w:cs="Times New Roman"/>
+          <w:sz w:val="24"/>
+          <w:szCs w:val="24"/>
+        </w:rPr>
+        <w:t>(</w:t>
+      </w:r>
+      <w:r>
+        <w:rPr>
+          <w:rFonts w:ascii="Times New Roman" w:hAnsi="Times New Roman" w:cs="Times New Roman"/>
+          <w:sz w:val="24"/>
+          <w:szCs w:val="24"/>
+        </w:rPr>
+        <w:t xml:space="preserve">manually </w:t>
+      </w:r>
+      <w:r>
+        <w:rPr>
+          <w:rFonts w:ascii="Times New Roman" w:hAnsi="Times New Roman" w:cs="Times New Roman"/>
+          <w:sz w:val="24"/>
+          <w:szCs w:val="24"/>
+        </w:rPr>
+        <w:t>selected</w:t>
+      </w:r>
+      <w:r>
+        <w:rPr>
+          <w:rFonts w:ascii="Times New Roman" w:hAnsi="Times New Roman" w:cs="Times New Roman"/>
+          <w:sz w:val="24"/>
+          <w:szCs w:val="24"/>
+        </w:rPr>
+        <w:t>)</w:t>
+      </w:r>
+      <w:r>
+        <w:rPr>
+          <w:rFonts w:ascii="Times New Roman" w:hAnsi="Times New Roman" w:cs="Times New Roman"/>
+          <w:sz w:val="24"/>
+          <w:szCs w:val="24"/>
+        </w:rPr>
+        <w:t>.</w:t>
+      </w:r>
+    </w:p>
+    <w:p>
+      <w:pPr>
+        <w:jc w:val="both"/>
+        <w:rPr>
+          <w:rFonts w:ascii="Times New Roman" w:hAnsi="Times New Roman" w:cs="Times New Roman"/>
+          <w:b/>
+          <w:bCs/>
+          <w:sz w:val="24"/>
+          <w:szCs w:val="24"/>
+        </w:rPr>
+      </w:pPr>
+      <w:r>
+        <w:rPr>
+          <w:rFonts w:ascii="Times New Roman" w:hAnsi="Times New Roman" w:cs="Times New Roman"/>
+          <w:b/>
+          <w:bCs/>
+          <w:sz w:val="24"/>
+          <w:szCs w:val="24"/>
+        </w:rPr>
+        <w:t>Pick and Tune an Algorithm</w:t>
+      </w:r>
+    </w:p>
+    <w:p>
+      <w:pPr>
+        <w:ind w:firstLine="720"/>
+        <w:jc w:val="both"/>
+        <w:rPr>
+          <w:rFonts w:ascii="Times New Roman" w:hAnsi="Times New Roman" w:cs="Times New Roman"/>
+          <w:sz w:val="24"/>
+          <w:szCs w:val="24"/>
+        </w:rPr>
+      </w:pPr>
+      <w:r>
+        <w:rPr>
+          <w:rFonts w:ascii="Times New Roman" w:hAnsi="Times New Roman" w:cs="Times New Roman"/>
+          <w:sz w:val="24"/>
+          <w:szCs w:val="24"/>
+        </w:rPr>
+        <w:t>In order to select a suitable algorithm, several algorithms were tested</w:t>
+      </w:r>
+      <w:r>
+        <w:rPr>
+          <w:rFonts w:ascii="Times New Roman" w:hAnsi="Times New Roman" w:cs="Times New Roman"/>
+          <w:sz w:val="24"/>
+          <w:szCs w:val="24"/>
+        </w:rPr>
+        <w:t>. S</w:t>
+      </w:r>
+      <w:r>
+        <w:rPr>
+          <w:rFonts w:ascii="Times New Roman" w:hAnsi="Times New Roman" w:cs="Times New Roman"/>
+          <w:sz w:val="24"/>
+          <w:szCs w:val="24"/>
+        </w:rPr>
+        <w:t xml:space="preserve">uch </w:t>
+      </w:r>
+      <w:r>
+        <w:rPr>
+          <w:rFonts w:ascii="Times New Roman" w:hAnsi="Times New Roman" w:cs="Times New Roman"/>
+          <w:sz w:val="24"/>
+          <w:szCs w:val="24"/>
+        </w:rPr>
+        <w:t>that algorithms are</w:t>
+      </w:r>
+      <w:r>
+        <w:rPr>
+          <w:rFonts w:ascii="Times New Roman" w:hAnsi="Times New Roman" w:cs="Times New Roman"/>
+          <w:sz w:val="24"/>
+          <w:szCs w:val="24"/>
+        </w:rPr>
+        <w:t xml:space="preserve"> Naïve Bayes, Logistic regression, SVM and Random forest</w:t>
+      </w:r>
+      <w:r>
+        <w:rPr>
+          <w:rFonts w:ascii="Times New Roman" w:hAnsi="Times New Roman" w:cs="Times New Roman"/>
+          <w:sz w:val="24"/>
+          <w:szCs w:val="24"/>
+        </w:rPr>
+        <w:t xml:space="preserve"> algorithms.</w:t>
+      </w:r>
+      <w:r>
+        <w:rPr>
+          <w:rFonts w:ascii="Times New Roman" w:hAnsi="Times New Roman" w:cs="Times New Roman"/>
+          <w:sz w:val="24"/>
+          <w:szCs w:val="24"/>
+        </w:rPr>
+        <w:t xml:space="preserve"> Also, to tune the </w:t>
+      </w:r>
+      <w:r>
+        <w:rPr>
+          <w:rFonts w:ascii="Times New Roman" w:hAnsi="Times New Roman" w:cs="Times New Roman"/>
+          <w:sz w:val="24"/>
+          <w:szCs w:val="24"/>
+        </w:rPr>
+        <w:t>algorithms</w:t>
+      </w:r>
+      <w:r>
+        <w:rPr>
+          <w:rFonts w:ascii="Times New Roman" w:hAnsi="Times New Roman" w:cs="Times New Roman"/>
+          <w:sz w:val="24"/>
+          <w:szCs w:val="24"/>
+        </w:rPr>
+        <w:t xml:space="preserve"> different parameters (ex: C value, kernel and </w:t>
+      </w:r>
+      <w:proofErr w:type="spellStart"/>
+      <w:r>
+        <w:rPr>
+          <w:rFonts w:ascii="Times New Roman" w:hAnsi="Times New Roman" w:cs="Times New Roman"/>
+          <w:sz w:val="24"/>
+          <w:szCs w:val="24"/>
+        </w:rPr>
+        <w:t>n_estimater</w:t>
+      </w:r>
+      <w:proofErr w:type="spellEnd"/>
+      <w:r>
+        <w:rPr>
+          <w:rFonts w:ascii="Times New Roman" w:hAnsi="Times New Roman" w:cs="Times New Roman"/>
+          <w:sz w:val="24"/>
+          <w:szCs w:val="24"/>
+        </w:rPr>
+        <w:t>) were adjusted.</w:t>
+      </w:r>
+      <w:r>
+        <w:rPr>
+          <w:rFonts w:ascii="Times New Roman" w:hAnsi="Times New Roman" w:cs="Times New Roman"/>
+          <w:sz w:val="24"/>
+          <w:szCs w:val="24"/>
+        </w:rPr>
+        <w:t xml:space="preserve"> </w:t>
+      </w:r>
+      <w:r>
+        <w:rPr>
+          <w:rFonts w:ascii="Times New Roman" w:hAnsi="Times New Roman" w:cs="Times New Roman"/>
+          <w:sz w:val="24"/>
+          <w:szCs w:val="24"/>
+        </w:rPr>
+        <w:t xml:space="preserve">The algorithm Naïve Bayes does not have parameters to optimize. </w:t>
+      </w:r>
+      <w:r>
+        <w:rPr>
+          <w:rFonts w:ascii="Times New Roman" w:hAnsi="Times New Roman" w:cs="Times New Roman"/>
+          <w:sz w:val="24"/>
+          <w:szCs w:val="24"/>
+        </w:rPr>
+        <w:t xml:space="preserve">In machine learning algorithms, parameter tuning is </w:t>
+      </w:r>
+      <w:proofErr w:type="gramStart"/>
+      <w:r>
+        <w:rPr>
+          <w:rFonts w:ascii="Times New Roman" w:hAnsi="Times New Roman" w:cs="Times New Roman"/>
+          <w:sz w:val="24"/>
+          <w:szCs w:val="24"/>
+        </w:rPr>
+        <w:t>really important</w:t>
+      </w:r>
+      <w:proofErr w:type="gramEnd"/>
+      <w:r>
+        <w:rPr>
+          <w:rFonts w:ascii="Times New Roman" w:hAnsi="Times New Roman" w:cs="Times New Roman"/>
+          <w:sz w:val="24"/>
+          <w:szCs w:val="24"/>
+        </w:rPr>
+        <w:t xml:space="preserve"> to get better </w:t>
+      </w:r>
+      <w:r>
+        <w:rPr>
+          <w:rFonts w:ascii="Times New Roman" w:hAnsi="Times New Roman" w:cs="Times New Roman"/>
+          <w:sz w:val="24"/>
+          <w:szCs w:val="24"/>
+        </w:rPr>
+        <w:t xml:space="preserve">prediction </w:t>
+      </w:r>
+      <w:r>
+        <w:rPr>
+          <w:rFonts w:ascii="Times New Roman" w:hAnsi="Times New Roman" w:cs="Times New Roman"/>
+          <w:sz w:val="24"/>
+          <w:szCs w:val="24"/>
+        </w:rPr>
+        <w:t>accuracy</w:t>
+      </w:r>
+      <w:r>
+        <w:rPr>
+          <w:rFonts w:ascii="Times New Roman" w:hAnsi="Times New Roman" w:cs="Times New Roman"/>
+          <w:sz w:val="24"/>
+          <w:szCs w:val="24"/>
+        </w:rPr>
+        <w:t xml:space="preserve"> from a model. In addition, parameter tuning is useful </w:t>
+      </w:r>
+      <w:r>
+        <w:rPr>
+          <w:rFonts w:ascii="Times New Roman" w:hAnsi="Times New Roman" w:cs="Times New Roman"/>
+          <w:sz w:val="24"/>
+          <w:szCs w:val="24"/>
+        </w:rPr>
+        <w:t xml:space="preserve">to </w:t>
+      </w:r>
+      <w:r>
+        <w:rPr>
+          <w:rFonts w:ascii="Times New Roman" w:hAnsi="Times New Roman" w:cs="Times New Roman"/>
+          <w:sz w:val="24"/>
+          <w:szCs w:val="24"/>
+        </w:rPr>
+        <w:t xml:space="preserve">minimize overfitting in training data that leads to reliable model. </w:t>
+      </w:r>
+      <w:r>
+        <w:rPr>
+          <w:rFonts w:ascii="Times New Roman" w:hAnsi="Times New Roman" w:cs="Times New Roman"/>
+          <w:sz w:val="24"/>
+          <w:szCs w:val="24"/>
+        </w:rPr>
+        <w:t>F</w:t>
+      </w:r>
+      <w:r>
+        <w:rPr>
+          <w:rFonts w:ascii="Times New Roman" w:hAnsi="Times New Roman" w:cs="Times New Roman"/>
+          <w:sz w:val="24"/>
+          <w:szCs w:val="24"/>
+        </w:rPr>
+        <w:t>or each algorithm, confusion</w:t>
+      </w:r>
+      <w:r>
+        <w:rPr>
+          <w:rFonts w:ascii="Times New Roman" w:hAnsi="Times New Roman" w:cs="Times New Roman"/>
+          <w:sz w:val="24"/>
+          <w:szCs w:val="24"/>
+        </w:rPr>
+        <w:t xml:space="preserve"> matrix and accuracy for predictions were calculated. </w:t>
+      </w:r>
+    </w:p>
+    <w:p>
+      <w:pPr>
+        <w:ind w:firstLine="720"/>
+        <w:jc w:val="both"/>
+        <w:rPr>
+          <w:rFonts w:ascii="Times New Roman" w:hAnsi="Times New Roman" w:cs="Times New Roman"/>
+          <w:sz w:val="24"/>
+          <w:szCs w:val="24"/>
+        </w:rPr>
+      </w:pPr>
+      <w:r>
+        <w:rPr>
+          <w:rFonts w:ascii="Times New Roman" w:hAnsi="Times New Roman" w:cs="Times New Roman"/>
+          <w:sz w:val="24"/>
+          <w:szCs w:val="24"/>
+        </w:rPr>
         <w:t>The testing set is 30% of the dataset</w:t>
       </w:r>
       <w:r>
@@ -4356,8 +4578,907 @@
           <w:sz w:val="24"/>
           <w:szCs w:val="24"/>
         </w:rPr>
-        <w:t xml:space="preserve"> Validation of a model is extremely important to minimize overfitting and test the accuracy of the models.</w:t>
-      </w:r>
+        <w:t xml:space="preserve"> </w:t>
+      </w:r>
+      <w:r>
+        <w:rPr>
+          <w:rFonts w:ascii="Times New Roman" w:hAnsi="Times New Roman" w:cs="Times New Roman"/>
+          <w:sz w:val="24"/>
+          <w:szCs w:val="24"/>
+        </w:rPr>
+        <w:t xml:space="preserve">Two cross validation algorithms </w:t>
+      </w:r>
+      <w:proofErr w:type="gramStart"/>
+      <w:r>
+        <w:rPr>
+          <w:rFonts w:ascii="Times New Roman" w:hAnsi="Times New Roman" w:cs="Times New Roman"/>
+          <w:sz w:val="24"/>
+          <w:szCs w:val="24"/>
+        </w:rPr>
+        <w:t>were tested</w:t>
+      </w:r>
+      <w:proofErr w:type="gramEnd"/>
+      <w:r>
+        <w:rPr>
+          <w:rFonts w:ascii="Times New Roman" w:hAnsi="Times New Roman" w:cs="Times New Roman"/>
+          <w:sz w:val="24"/>
+          <w:szCs w:val="24"/>
+        </w:rPr>
+        <w:t xml:space="preserve"> in this project, </w:t>
+      </w:r>
+      <w:proofErr w:type="spellStart"/>
+      <w:r>
+        <w:rPr>
+          <w:rFonts w:ascii="Times New Roman" w:hAnsi="Times New Roman" w:cs="Times New Roman"/>
+          <w:sz w:val="24"/>
+          <w:szCs w:val="24"/>
+        </w:rPr>
+        <w:t>StratifiedShuffleSplit</w:t>
+      </w:r>
+      <w:proofErr w:type="spellEnd"/>
+      <w:r>
+        <w:rPr>
+          <w:rFonts w:ascii="Times New Roman" w:hAnsi="Times New Roman" w:cs="Times New Roman"/>
+          <w:sz w:val="24"/>
+          <w:szCs w:val="24"/>
+        </w:rPr>
+        <w:t xml:space="preserve"> and </w:t>
+      </w:r>
+      <w:proofErr w:type="spellStart"/>
+      <w:r>
+        <w:rPr>
+          <w:rFonts w:ascii="Times New Roman" w:hAnsi="Times New Roman" w:cs="Times New Roman"/>
+          <w:sz w:val="24"/>
+          <w:szCs w:val="24"/>
+        </w:rPr>
+        <w:t>train_test_split</w:t>
+      </w:r>
+      <w:proofErr w:type="spellEnd"/>
+      <w:r>
+        <w:rPr>
+          <w:rFonts w:ascii="Times New Roman" w:hAnsi="Times New Roman" w:cs="Times New Roman"/>
+          <w:sz w:val="24"/>
+          <w:szCs w:val="24"/>
+        </w:rPr>
+        <w:t xml:space="preserve">. </w:t>
+      </w:r>
+    </w:p>
+    <w:p>
+      <w:pPr>
+        <w:ind w:firstLine="720"/>
+        <w:jc w:val="both"/>
+        <w:rPr>
+          <w:rFonts w:ascii="Times New Roman" w:hAnsi="Times New Roman" w:cs="Times New Roman"/>
+          <w:sz w:val="24"/>
+          <w:szCs w:val="24"/>
+        </w:rPr>
+      </w:pPr>
+      <w:r>
+        <w:rPr>
+          <w:rFonts w:ascii="Times New Roman" w:hAnsi="Times New Roman" w:cs="Times New Roman"/>
+          <w:sz w:val="24"/>
+          <w:szCs w:val="24"/>
+        </w:rPr>
+        <w:t>Validation of a model is extremely important to minimize overfitting and test the accuracy of the models.</w:t>
+      </w:r>
+      <w:r>
+        <w:rPr>
+          <w:rFonts w:ascii="Times New Roman" w:hAnsi="Times New Roman" w:cs="Times New Roman"/>
+          <w:sz w:val="24"/>
+          <w:szCs w:val="24"/>
+        </w:rPr>
+        <w:t xml:space="preserve"> To implement the cross validation several supervised techniques used. One such technique is divide the dataset into two parts, training set and test set. </w:t>
+      </w:r>
+      <w:r>
+        <w:rPr>
+          <w:rFonts w:ascii="Times New Roman" w:hAnsi="Times New Roman" w:cs="Times New Roman"/>
+          <w:sz w:val="24"/>
+          <w:szCs w:val="24"/>
+        </w:rPr>
+        <w:t>First,</w:t>
+      </w:r>
+      <w:r>
+        <w:rPr>
+          <w:rFonts w:ascii="Times New Roman" w:hAnsi="Times New Roman" w:cs="Times New Roman"/>
+          <w:sz w:val="24"/>
+          <w:szCs w:val="24"/>
+        </w:rPr>
+        <w:t xml:space="preserve"> the model </w:t>
+      </w:r>
+      <w:proofErr w:type="gramStart"/>
+      <w:r>
+        <w:rPr>
+          <w:rFonts w:ascii="Times New Roman" w:hAnsi="Times New Roman" w:cs="Times New Roman"/>
+          <w:sz w:val="24"/>
+          <w:szCs w:val="24"/>
+        </w:rPr>
+        <w:t>is trained</w:t>
+      </w:r>
+      <w:proofErr w:type="gramEnd"/>
+      <w:r>
+        <w:rPr>
+          <w:rFonts w:ascii="Times New Roman" w:hAnsi="Times New Roman" w:cs="Times New Roman"/>
+          <w:sz w:val="24"/>
+          <w:szCs w:val="24"/>
+        </w:rPr>
+        <w:t xml:space="preserve"> with training set. </w:t>
+      </w:r>
+      <w:r>
+        <w:rPr>
+          <w:rFonts w:ascii="Times New Roman" w:hAnsi="Times New Roman" w:cs="Times New Roman"/>
+          <w:sz w:val="24"/>
+          <w:szCs w:val="24"/>
+        </w:rPr>
+        <w:t>Next,</w:t>
+      </w:r>
+      <w:r>
+        <w:rPr>
+          <w:rFonts w:ascii="Times New Roman" w:hAnsi="Times New Roman" w:cs="Times New Roman"/>
+          <w:sz w:val="24"/>
+          <w:szCs w:val="24"/>
+        </w:rPr>
+        <w:t xml:space="preserve"> the model </w:t>
+      </w:r>
+      <w:proofErr w:type="gramStart"/>
+      <w:r>
+        <w:rPr>
+          <w:rFonts w:ascii="Times New Roman" w:hAnsi="Times New Roman" w:cs="Times New Roman"/>
+          <w:sz w:val="24"/>
+          <w:szCs w:val="24"/>
+        </w:rPr>
+        <w:t xml:space="preserve">is </w:t>
+      </w:r>
+      <w:r>
+        <w:rPr>
+          <w:rFonts w:ascii="Times New Roman" w:hAnsi="Times New Roman" w:cs="Times New Roman"/>
+          <w:sz w:val="24"/>
+          <w:szCs w:val="24"/>
+        </w:rPr>
+        <w:t>validate</w:t>
+      </w:r>
+      <w:r>
+        <w:rPr>
+          <w:rFonts w:ascii="Times New Roman" w:hAnsi="Times New Roman" w:cs="Times New Roman"/>
+          <w:sz w:val="24"/>
+          <w:szCs w:val="24"/>
+        </w:rPr>
+        <w:t>d</w:t>
+      </w:r>
+      <w:proofErr w:type="gramEnd"/>
+      <w:r>
+        <w:rPr>
+          <w:rFonts w:ascii="Times New Roman" w:hAnsi="Times New Roman" w:cs="Times New Roman"/>
+          <w:sz w:val="24"/>
+          <w:szCs w:val="24"/>
+        </w:rPr>
+        <w:t xml:space="preserve"> with the test set</w:t>
+      </w:r>
+      <w:r>
+        <w:rPr>
+          <w:rFonts w:ascii="Times New Roman" w:hAnsi="Times New Roman" w:cs="Times New Roman"/>
+          <w:sz w:val="24"/>
+          <w:szCs w:val="24"/>
+        </w:rPr>
+        <w:t xml:space="preserve"> by calculating the accuracy</w:t>
+      </w:r>
+      <w:r>
+        <w:rPr>
+          <w:rFonts w:ascii="Times New Roman" w:hAnsi="Times New Roman" w:cs="Times New Roman"/>
+          <w:sz w:val="24"/>
+          <w:szCs w:val="24"/>
+        </w:rPr>
+        <w:t>. T</w:t>
+      </w:r>
+      <w:r>
+        <w:rPr>
+          <w:rFonts w:ascii="Times New Roman" w:hAnsi="Times New Roman" w:cs="Times New Roman"/>
+          <w:sz w:val="24"/>
+          <w:szCs w:val="24"/>
+        </w:rPr>
+        <w:t xml:space="preserve">he </w:t>
+      </w:r>
+      <w:r>
+        <w:rPr>
+          <w:rFonts w:ascii="Times New Roman" w:hAnsi="Times New Roman" w:cs="Times New Roman"/>
+          <w:sz w:val="24"/>
+          <w:szCs w:val="24"/>
+        </w:rPr>
+        <w:t>accuracy</w:t>
+      </w:r>
+      <w:r>
+        <w:rPr>
+          <w:rFonts w:ascii="Times New Roman" w:hAnsi="Times New Roman" w:cs="Times New Roman"/>
+          <w:sz w:val="24"/>
+          <w:szCs w:val="24"/>
+        </w:rPr>
+        <w:t xml:space="preserve"> of the model</w:t>
+      </w:r>
+      <w:r>
+        <w:rPr>
+          <w:rFonts w:ascii="Times New Roman" w:hAnsi="Times New Roman" w:cs="Times New Roman"/>
+          <w:sz w:val="24"/>
+          <w:szCs w:val="24"/>
+        </w:rPr>
+        <w:t xml:space="preserve"> </w:t>
+      </w:r>
+      <w:proofErr w:type="gramStart"/>
+      <w:r>
+        <w:rPr>
+          <w:rFonts w:ascii="Times New Roman" w:hAnsi="Times New Roman" w:cs="Times New Roman"/>
+          <w:sz w:val="24"/>
+          <w:szCs w:val="24"/>
+        </w:rPr>
+        <w:t>is calculated</w:t>
+      </w:r>
+      <w:proofErr w:type="gramEnd"/>
+      <w:r>
+        <w:rPr>
+          <w:rFonts w:ascii="Times New Roman" w:hAnsi="Times New Roman" w:cs="Times New Roman"/>
+          <w:sz w:val="24"/>
+          <w:szCs w:val="24"/>
+        </w:rPr>
+        <w:t xml:space="preserve"> </w:t>
+      </w:r>
+      <w:r>
+        <w:rPr>
+          <w:rFonts w:ascii="Times New Roman" w:hAnsi="Times New Roman" w:cs="Times New Roman"/>
+          <w:sz w:val="24"/>
+          <w:szCs w:val="24"/>
+        </w:rPr>
+        <w:t>comparing</w:t>
+      </w:r>
+      <w:r>
+        <w:rPr>
+          <w:rFonts w:ascii="Times New Roman" w:hAnsi="Times New Roman" w:cs="Times New Roman"/>
+          <w:sz w:val="24"/>
+          <w:szCs w:val="24"/>
+        </w:rPr>
+        <w:t xml:space="preserve"> the predicted values</w:t>
+      </w:r>
+      <w:r>
+        <w:rPr>
+          <w:rFonts w:ascii="Times New Roman" w:hAnsi="Times New Roman" w:cs="Times New Roman"/>
+          <w:sz w:val="24"/>
+          <w:szCs w:val="24"/>
+        </w:rPr>
+        <w:t xml:space="preserve"> with the</w:t>
+      </w:r>
+      <w:r>
+        <w:rPr>
+          <w:rFonts w:ascii="Times New Roman" w:hAnsi="Times New Roman" w:cs="Times New Roman"/>
+          <w:sz w:val="24"/>
+          <w:szCs w:val="24"/>
+        </w:rPr>
+        <w:t xml:space="preserve"> test </w:t>
+      </w:r>
+      <w:r>
+        <w:rPr>
+          <w:rFonts w:ascii="Times New Roman" w:hAnsi="Times New Roman" w:cs="Times New Roman"/>
+          <w:sz w:val="24"/>
+          <w:szCs w:val="24"/>
+        </w:rPr>
+        <w:t xml:space="preserve">set </w:t>
+      </w:r>
+      <w:r>
+        <w:rPr>
+          <w:rFonts w:ascii="Times New Roman" w:hAnsi="Times New Roman" w:cs="Times New Roman"/>
+          <w:sz w:val="24"/>
+          <w:szCs w:val="24"/>
+        </w:rPr>
+        <w:t>values (real data).</w:t>
+      </w:r>
+      <w:r>
+        <w:rPr>
+          <w:rFonts w:ascii="Times New Roman" w:hAnsi="Times New Roman" w:cs="Times New Roman"/>
+          <w:sz w:val="24"/>
+          <w:szCs w:val="24"/>
+        </w:rPr>
+        <w:t xml:space="preserve"> </w:t>
+      </w:r>
+      <w:r>
+        <w:rPr>
+          <w:rFonts w:ascii="Times New Roman" w:hAnsi="Times New Roman" w:cs="Times New Roman"/>
+          <w:sz w:val="24"/>
+          <w:szCs w:val="24"/>
+        </w:rPr>
+        <w:t xml:space="preserve">This method </w:t>
+      </w:r>
+      <w:proofErr w:type="gramStart"/>
+      <w:r>
+        <w:rPr>
+          <w:rFonts w:ascii="Times New Roman" w:hAnsi="Times New Roman" w:cs="Times New Roman"/>
+          <w:sz w:val="24"/>
+          <w:szCs w:val="24"/>
+        </w:rPr>
+        <w:t>can be repeated</w:t>
+      </w:r>
+      <w:proofErr w:type="gramEnd"/>
+      <w:r>
+        <w:rPr>
+          <w:rFonts w:ascii="Times New Roman" w:hAnsi="Times New Roman" w:cs="Times New Roman"/>
+          <w:sz w:val="24"/>
+          <w:szCs w:val="24"/>
+        </w:rPr>
+        <w:t xml:space="preserve"> with different training and test sets with </w:t>
+      </w:r>
+      <w:r>
+        <w:rPr>
+          <w:rFonts w:ascii="Times New Roman" w:hAnsi="Times New Roman" w:cs="Times New Roman"/>
+          <w:sz w:val="24"/>
+          <w:szCs w:val="24"/>
+        </w:rPr>
+        <w:t xml:space="preserve">different parts of </w:t>
+      </w:r>
+      <w:r>
+        <w:rPr>
+          <w:rFonts w:ascii="Times New Roman" w:hAnsi="Times New Roman" w:cs="Times New Roman"/>
+          <w:sz w:val="24"/>
+          <w:szCs w:val="24"/>
+        </w:rPr>
+        <w:t>the data</w:t>
+      </w:r>
+      <w:r>
+        <w:rPr>
+          <w:rFonts w:ascii="Times New Roman" w:hAnsi="Times New Roman" w:cs="Times New Roman"/>
+          <w:sz w:val="24"/>
+          <w:szCs w:val="24"/>
+        </w:rPr>
+        <w:t>set</w:t>
+      </w:r>
+      <w:r>
+        <w:rPr>
+          <w:rFonts w:ascii="Times New Roman" w:hAnsi="Times New Roman" w:cs="Times New Roman"/>
+          <w:sz w:val="24"/>
+          <w:szCs w:val="24"/>
+        </w:rPr>
+        <w:t xml:space="preserve">. The whole process is call cross validation. </w:t>
+      </w:r>
+      <w:r>
+        <w:rPr>
+          <w:rFonts w:ascii="Times New Roman" w:hAnsi="Times New Roman" w:cs="Times New Roman"/>
+          <w:sz w:val="24"/>
+          <w:szCs w:val="24"/>
+        </w:rPr>
+        <w:t xml:space="preserve">In addition to determine the accuracy of a model, the cross validation results </w:t>
+      </w:r>
+      <w:proofErr w:type="gramStart"/>
+      <w:r>
+        <w:rPr>
+          <w:rFonts w:ascii="Times New Roman" w:hAnsi="Times New Roman" w:cs="Times New Roman"/>
+          <w:sz w:val="24"/>
+          <w:szCs w:val="24"/>
+        </w:rPr>
+        <w:t>can be used</w:t>
+      </w:r>
+      <w:proofErr w:type="gramEnd"/>
+      <w:r>
+        <w:rPr>
+          <w:rFonts w:ascii="Times New Roman" w:hAnsi="Times New Roman" w:cs="Times New Roman"/>
+          <w:sz w:val="24"/>
+          <w:szCs w:val="24"/>
+        </w:rPr>
+        <w:t xml:space="preserve"> to compare the performance of different machine learning algorithms. </w:t>
+      </w:r>
+    </w:p>
+    <w:p>
+      <w:pPr>
+        <w:ind w:firstLine="720"/>
+        <w:jc w:val="both"/>
+        <w:rPr>
+          <w:rFonts w:ascii="Times New Roman" w:hAnsi="Times New Roman" w:cs="Times New Roman"/>
+          <w:sz w:val="24"/>
+          <w:szCs w:val="24"/>
+        </w:rPr>
+      </w:pPr>
+      <w:bookmarkStart w:id="0" w:name="_GoBack"/>
+      <w:bookmarkEnd w:id="0"/>
+      <w:r>
+        <w:rPr>
+          <w:rFonts w:ascii="Times New Roman" w:hAnsi="Times New Roman" w:cs="Times New Roman"/>
+          <w:sz w:val="24"/>
+          <w:szCs w:val="24"/>
+        </w:rPr>
+        <w:t>There</w:t>
+      </w:r>
+      <w:r>
+        <w:rPr>
+          <w:rFonts w:ascii="Times New Roman" w:hAnsi="Times New Roman" w:cs="Times New Roman"/>
+          <w:sz w:val="24"/>
+          <w:szCs w:val="24"/>
+        </w:rPr>
+        <w:t xml:space="preserve"> are other parameters can be used to </w:t>
+      </w:r>
+      <w:r>
+        <w:rPr>
+          <w:rFonts w:ascii="Times New Roman" w:hAnsi="Times New Roman" w:cs="Times New Roman"/>
+          <w:sz w:val="24"/>
+          <w:szCs w:val="24"/>
+        </w:rPr>
+        <w:t>validate a model</w:t>
+      </w:r>
+      <w:r>
+        <w:rPr>
+          <w:rFonts w:ascii="Times New Roman" w:hAnsi="Times New Roman" w:cs="Times New Roman"/>
+          <w:sz w:val="24"/>
+          <w:szCs w:val="24"/>
+        </w:rPr>
+        <w:t xml:space="preserve"> </w:t>
+      </w:r>
+      <w:r>
+        <w:rPr>
+          <w:rFonts w:ascii="Times New Roman" w:hAnsi="Times New Roman" w:cs="Times New Roman"/>
+          <w:sz w:val="24"/>
+          <w:szCs w:val="24"/>
+        </w:rPr>
+        <w:t>i</w:t>
+      </w:r>
+      <w:r>
+        <w:rPr>
+          <w:rFonts w:ascii="Times New Roman" w:hAnsi="Times New Roman" w:cs="Times New Roman"/>
+          <w:sz w:val="24"/>
+          <w:szCs w:val="24"/>
+        </w:rPr>
+        <w:t xml:space="preserve">n </w:t>
+      </w:r>
+      <w:r>
+        <w:rPr>
+          <w:rFonts w:ascii="Times New Roman" w:hAnsi="Times New Roman" w:cs="Times New Roman"/>
+          <w:sz w:val="24"/>
+          <w:szCs w:val="24"/>
+        </w:rPr>
+        <w:t>addition to accuracy of a model</w:t>
+      </w:r>
+      <w:r>
+        <w:rPr>
+          <w:rFonts w:ascii="Times New Roman" w:hAnsi="Times New Roman" w:cs="Times New Roman"/>
+          <w:sz w:val="24"/>
+          <w:szCs w:val="24"/>
+        </w:rPr>
+        <w:t>.</w:t>
+      </w:r>
+      <w:r>
+        <w:rPr>
+          <w:rFonts w:ascii="Times New Roman" w:hAnsi="Times New Roman" w:cs="Times New Roman"/>
+          <w:sz w:val="24"/>
+          <w:szCs w:val="24"/>
+        </w:rPr>
+        <w:t xml:space="preserve"> </w:t>
+      </w:r>
+      <w:proofErr w:type="gramStart"/>
+      <w:r>
+        <w:rPr>
+          <w:rFonts w:ascii="Times New Roman" w:hAnsi="Times New Roman" w:cs="Times New Roman"/>
+          <w:sz w:val="24"/>
+          <w:szCs w:val="24"/>
+        </w:rPr>
+        <w:t>Such that parameters are precision and recall.</w:t>
+      </w:r>
+      <w:proofErr w:type="gramEnd"/>
+      <w:r>
+        <w:rPr>
+          <w:rFonts w:ascii="Times New Roman" w:hAnsi="Times New Roman" w:cs="Times New Roman"/>
+          <w:sz w:val="24"/>
+          <w:szCs w:val="24"/>
+        </w:rPr>
+        <w:t xml:space="preserve"> </w:t>
+      </w:r>
+      <w:r>
+        <w:rPr>
+          <w:rFonts w:ascii="Times New Roman" w:hAnsi="Times New Roman" w:cs="Times New Roman"/>
+          <w:sz w:val="24"/>
+          <w:szCs w:val="24"/>
+        </w:rPr>
+        <w:t xml:space="preserve">The </w:t>
+      </w:r>
+      <w:r>
+        <w:rPr>
+          <w:rFonts w:ascii="Times New Roman" w:hAnsi="Times New Roman" w:cs="Times New Roman"/>
+          <w:sz w:val="24"/>
+          <w:szCs w:val="24"/>
+        </w:rPr>
+        <w:t xml:space="preserve">precision </w:t>
+      </w:r>
+      <w:r>
+        <w:rPr>
+          <w:rFonts w:ascii="Times New Roman" w:hAnsi="Times New Roman" w:cs="Times New Roman"/>
+          <w:sz w:val="24"/>
+          <w:szCs w:val="24"/>
+        </w:rPr>
+        <w:t xml:space="preserve">of a model </w:t>
+      </w:r>
+      <w:r>
+        <w:rPr>
+          <w:rFonts w:ascii="Times New Roman" w:hAnsi="Times New Roman" w:cs="Times New Roman"/>
+          <w:sz w:val="24"/>
+          <w:szCs w:val="24"/>
+        </w:rPr>
+        <w:t>is a measure of result relevancy</w:t>
+      </w:r>
+      <w:r>
+        <w:rPr>
+          <w:rFonts w:ascii="Times New Roman" w:hAnsi="Times New Roman" w:cs="Times New Roman"/>
+          <w:sz w:val="24"/>
+          <w:szCs w:val="24"/>
+        </w:rPr>
+        <w:t xml:space="preserve"> (</w:t>
+      </w:r>
+      <w:r>
+        <w:rPr>
+          <w:rFonts w:ascii="Times New Roman" w:hAnsi="Times New Roman" w:cs="Times New Roman"/>
+          <w:sz w:val="24"/>
+          <w:szCs w:val="24"/>
+        </w:rPr>
+        <w:t xml:space="preserve">i.e. </w:t>
+      </w:r>
+      <w:r>
+        <w:rPr>
+          <w:rFonts w:ascii="Times New Roman" w:hAnsi="Times New Roman" w:cs="Times New Roman"/>
+          <w:sz w:val="24"/>
+          <w:szCs w:val="24"/>
+        </w:rPr>
+        <w:t xml:space="preserve">what proportion of </w:t>
+      </w:r>
+      <w:r>
+        <w:rPr>
+          <w:rFonts w:ascii="Times New Roman" w:hAnsi="Times New Roman" w:cs="Times New Roman"/>
+          <w:sz w:val="24"/>
+          <w:szCs w:val="24"/>
+        </w:rPr>
+        <w:t>persons</w:t>
+      </w:r>
+      <w:r>
+        <w:rPr>
+          <w:rFonts w:ascii="Times New Roman" w:hAnsi="Times New Roman" w:cs="Times New Roman"/>
+          <w:sz w:val="24"/>
+          <w:szCs w:val="24"/>
+        </w:rPr>
+        <w:t xml:space="preserve"> we</w:t>
+      </w:r>
+      <w:r>
+        <w:rPr>
+          <w:rFonts w:ascii="Times New Roman" w:hAnsi="Times New Roman" w:cs="Times New Roman"/>
+          <w:sz w:val="24"/>
+          <w:szCs w:val="24"/>
+        </w:rPr>
+        <w:t>re</w:t>
+      </w:r>
+      <w:r>
+        <w:rPr>
+          <w:rFonts w:ascii="Times New Roman" w:hAnsi="Times New Roman" w:cs="Times New Roman"/>
+          <w:sz w:val="24"/>
+          <w:szCs w:val="24"/>
+        </w:rPr>
+        <w:t xml:space="preserve"> </w:t>
+      </w:r>
+      <w:r>
+        <w:rPr>
+          <w:rFonts w:ascii="Times New Roman" w:hAnsi="Times New Roman" w:cs="Times New Roman"/>
+          <w:sz w:val="24"/>
+          <w:szCs w:val="24"/>
+        </w:rPr>
+        <w:t>identifies</w:t>
+      </w:r>
+      <w:r>
+        <w:rPr>
+          <w:rFonts w:ascii="Times New Roman" w:hAnsi="Times New Roman" w:cs="Times New Roman"/>
+          <w:sz w:val="24"/>
+          <w:szCs w:val="24"/>
+        </w:rPr>
+        <w:t xml:space="preserve"> as </w:t>
+      </w:r>
+      <w:r>
+        <w:rPr>
+          <w:rFonts w:ascii="Times New Roman" w:hAnsi="Times New Roman" w:cs="Times New Roman"/>
+          <w:sz w:val="24"/>
+          <w:szCs w:val="24"/>
+        </w:rPr>
+        <w:t>POIs</w:t>
+      </w:r>
+      <w:r>
+        <w:rPr>
+          <w:rFonts w:ascii="Times New Roman" w:hAnsi="Times New Roman" w:cs="Times New Roman"/>
+          <w:sz w:val="24"/>
+          <w:szCs w:val="24"/>
+        </w:rPr>
+        <w:t xml:space="preserve"> </w:t>
+      </w:r>
+      <w:r>
+        <w:rPr>
+          <w:rFonts w:ascii="Times New Roman" w:hAnsi="Times New Roman" w:cs="Times New Roman"/>
+          <w:sz w:val="24"/>
+          <w:szCs w:val="24"/>
+        </w:rPr>
+        <w:t>and they are actually POIs</w:t>
+      </w:r>
+      <w:r>
+        <w:rPr>
+          <w:rFonts w:ascii="Times New Roman" w:hAnsi="Times New Roman" w:cs="Times New Roman"/>
+          <w:sz w:val="24"/>
+          <w:szCs w:val="24"/>
+        </w:rPr>
+        <w:t>)</w:t>
+      </w:r>
+      <w:r>
+        <w:rPr>
+          <w:rFonts w:ascii="Times New Roman" w:hAnsi="Times New Roman" w:cs="Times New Roman"/>
+          <w:sz w:val="24"/>
+          <w:szCs w:val="24"/>
+        </w:rPr>
+        <w:t>. On the other hand,</w:t>
+      </w:r>
+      <w:r>
+        <w:rPr>
+          <w:rFonts w:ascii="Times New Roman" w:hAnsi="Times New Roman" w:cs="Times New Roman"/>
+          <w:sz w:val="24"/>
+          <w:szCs w:val="24"/>
+        </w:rPr>
+        <w:t xml:space="preserve"> recall is a measure of how many truly relevant results are </w:t>
+      </w:r>
+      <w:r>
+        <w:rPr>
+          <w:rFonts w:ascii="Times New Roman" w:hAnsi="Times New Roman" w:cs="Times New Roman"/>
+          <w:sz w:val="24"/>
+          <w:szCs w:val="24"/>
+        </w:rPr>
+        <w:t>generated</w:t>
+      </w:r>
+      <w:r>
+        <w:rPr>
+          <w:rFonts w:ascii="Times New Roman" w:hAnsi="Times New Roman" w:cs="Times New Roman"/>
+          <w:sz w:val="24"/>
+          <w:szCs w:val="24"/>
+        </w:rPr>
+        <w:t xml:space="preserve"> (i.e. </w:t>
+      </w:r>
+      <w:r>
+        <w:rPr>
+          <w:rFonts w:ascii="Times New Roman" w:hAnsi="Times New Roman" w:cs="Times New Roman"/>
+          <w:sz w:val="24"/>
+          <w:szCs w:val="24"/>
+        </w:rPr>
+        <w:t xml:space="preserve">what proportion of </w:t>
+      </w:r>
+      <w:r>
+        <w:rPr>
+          <w:rFonts w:ascii="Times New Roman" w:hAnsi="Times New Roman" w:cs="Times New Roman"/>
+          <w:sz w:val="24"/>
+          <w:szCs w:val="24"/>
+        </w:rPr>
+        <w:t>persons</w:t>
+      </w:r>
+      <w:r>
+        <w:rPr>
+          <w:rFonts w:ascii="Times New Roman" w:hAnsi="Times New Roman" w:cs="Times New Roman"/>
+          <w:sz w:val="24"/>
+          <w:szCs w:val="24"/>
+        </w:rPr>
+        <w:t xml:space="preserve"> that actually </w:t>
+      </w:r>
+      <w:r>
+        <w:rPr>
+          <w:rFonts w:ascii="Times New Roman" w:hAnsi="Times New Roman" w:cs="Times New Roman"/>
+          <w:sz w:val="24"/>
+          <w:szCs w:val="24"/>
+        </w:rPr>
+        <w:t>POIs</w:t>
+      </w:r>
+      <w:r>
+        <w:rPr>
+          <w:rFonts w:ascii="Times New Roman" w:hAnsi="Times New Roman" w:cs="Times New Roman"/>
+          <w:sz w:val="24"/>
+          <w:szCs w:val="24"/>
+        </w:rPr>
+        <w:t xml:space="preserve"> </w:t>
+      </w:r>
+      <w:proofErr w:type="gramStart"/>
+      <w:r>
+        <w:rPr>
+          <w:rFonts w:ascii="Times New Roman" w:hAnsi="Times New Roman" w:cs="Times New Roman"/>
+          <w:sz w:val="24"/>
+          <w:szCs w:val="24"/>
+        </w:rPr>
+        <w:t xml:space="preserve">were </w:t>
+      </w:r>
+      <w:r>
+        <w:rPr>
+          <w:rFonts w:ascii="Times New Roman" w:hAnsi="Times New Roman" w:cs="Times New Roman"/>
+          <w:sz w:val="24"/>
+          <w:szCs w:val="24"/>
+        </w:rPr>
+        <w:t>identified</w:t>
+      </w:r>
+      <w:proofErr w:type="gramEnd"/>
+      <w:r>
+        <w:rPr>
+          <w:rFonts w:ascii="Times New Roman" w:hAnsi="Times New Roman" w:cs="Times New Roman"/>
+          <w:sz w:val="24"/>
+          <w:szCs w:val="24"/>
+        </w:rPr>
+        <w:t xml:space="preserve"> as</w:t>
+      </w:r>
+      <w:r>
+        <w:rPr>
+          <w:rFonts w:ascii="Times New Roman" w:hAnsi="Times New Roman" w:cs="Times New Roman"/>
+          <w:sz w:val="24"/>
+          <w:szCs w:val="24"/>
+        </w:rPr>
+        <w:t xml:space="preserve"> </w:t>
+      </w:r>
+      <w:r>
+        <w:rPr>
+          <w:rFonts w:ascii="Times New Roman" w:hAnsi="Times New Roman" w:cs="Times New Roman"/>
+          <w:sz w:val="24"/>
+          <w:szCs w:val="24"/>
+        </w:rPr>
+        <w:t>POIs</w:t>
+      </w:r>
+      <w:r>
+        <w:rPr>
+          <w:rFonts w:ascii="Times New Roman" w:hAnsi="Times New Roman" w:cs="Times New Roman"/>
+          <w:sz w:val="24"/>
+          <w:szCs w:val="24"/>
+        </w:rPr>
+        <w:t>)</w:t>
+      </w:r>
+      <w:r>
+        <w:rPr>
+          <w:rFonts w:ascii="Times New Roman" w:hAnsi="Times New Roman" w:cs="Times New Roman"/>
+          <w:sz w:val="24"/>
+          <w:szCs w:val="24"/>
+        </w:rPr>
+        <w:t xml:space="preserve">. </w:t>
+      </w:r>
+    </w:p>
+    <w:p>
+      <w:pPr>
+        <w:ind w:firstLine="720"/>
+        <w:jc w:val="both"/>
+        <w:rPr>
+          <w:rFonts w:ascii="Times New Roman" w:hAnsi="Times New Roman" w:cs="Times New Roman"/>
+          <w:sz w:val="24"/>
+          <w:szCs w:val="24"/>
+        </w:rPr>
+      </w:pPr>
+      <w:r>
+        <w:rPr>
+          <w:rFonts w:ascii="Times New Roman" w:hAnsi="Times New Roman" w:cs="Times New Roman"/>
+          <w:sz w:val="24"/>
+          <w:szCs w:val="24"/>
+        </w:rPr>
+        <w:t>The precision and recall values in the table were calculated using following formulas and these parameters describe the performance of the model.</w:t>
+      </w:r>
+    </w:p>
+    <w:p>
+      <w:pPr>
+        <w:jc w:val="both"/>
+        <w:rPr>
+          <w:rFonts w:ascii="Times New Roman" w:hAnsi="Times New Roman" w:cs="Times New Roman"/>
+          <w:sz w:val="24"/>
+          <w:szCs w:val="24"/>
+        </w:rPr>
+      </w:pPr>
+      <w:r>
+        <w:rPr>
+          <w:rFonts w:ascii="Times New Roman" w:hAnsi="Times New Roman" w:cs="Times New Roman"/>
+          <w:sz w:val="24"/>
+          <w:szCs w:val="24"/>
+        </w:rPr>
+        <w:t>Precision = True positive / (True positive + False positive)</w:t>
+      </w:r>
+    </w:p>
+    <w:p>
+      <w:pPr>
+        <w:jc w:val="both"/>
+        <w:rPr>
+          <w:rFonts w:ascii="Times New Roman" w:hAnsi="Times New Roman" w:cs="Times New Roman"/>
+          <w:sz w:val="24"/>
+          <w:szCs w:val="24"/>
+        </w:rPr>
+      </w:pPr>
+      <w:r>
+        <w:rPr>
+          <w:rFonts w:ascii="Times New Roman" w:hAnsi="Times New Roman" w:cs="Times New Roman"/>
+          <w:sz w:val="24"/>
+          <w:szCs w:val="24"/>
+        </w:rPr>
+        <w:lastRenderedPageBreak/>
+        <w:t>Recall = True positive / (True positive + False negative)</w:t>
+      </w:r>
+    </w:p>
+    <w:p>
+      <w:pPr>
+        <w:jc w:val="both"/>
+        <w:rPr>
+          <w:rFonts w:ascii="Times New Roman" w:hAnsi="Times New Roman" w:cs="Times New Roman"/>
+          <w:sz w:val="24"/>
+          <w:szCs w:val="24"/>
+        </w:rPr>
+      </w:pPr>
+      <w:r>
+        <w:rPr>
+          <w:rFonts w:ascii="Times New Roman" w:hAnsi="Times New Roman" w:cs="Times New Roman"/>
+          <w:sz w:val="24"/>
+          <w:szCs w:val="24"/>
+        </w:rPr>
+        <w:t xml:space="preserve">Both precision and recall values can be ranged between </w:t>
+      </w:r>
+      <w:r>
+        <w:rPr>
+          <w:rFonts w:ascii="Times New Roman" w:hAnsi="Times New Roman" w:cs="Times New Roman"/>
+          <w:sz w:val="24"/>
+          <w:szCs w:val="24"/>
+        </w:rPr>
+        <w:t>zero</w:t>
+      </w:r>
+      <w:r>
+        <w:rPr>
+          <w:rFonts w:ascii="Times New Roman" w:hAnsi="Times New Roman" w:cs="Times New Roman"/>
+          <w:sz w:val="24"/>
+          <w:szCs w:val="24"/>
+        </w:rPr>
+        <w:t xml:space="preserve"> and </w:t>
+      </w:r>
+      <w:r>
+        <w:rPr>
+          <w:rFonts w:ascii="Times New Roman" w:hAnsi="Times New Roman" w:cs="Times New Roman"/>
+          <w:sz w:val="24"/>
+          <w:szCs w:val="24"/>
+        </w:rPr>
+        <w:t>one</w:t>
+      </w:r>
+      <w:r>
+        <w:rPr>
+          <w:rFonts w:ascii="Times New Roman" w:hAnsi="Times New Roman" w:cs="Times New Roman"/>
+          <w:sz w:val="24"/>
+          <w:szCs w:val="24"/>
+        </w:rPr>
+        <w:t xml:space="preserve">. When the precision and recall values are higher, the he model </w:t>
+      </w:r>
+      <w:proofErr w:type="gramStart"/>
+      <w:r>
+        <w:rPr>
+          <w:rFonts w:ascii="Times New Roman" w:hAnsi="Times New Roman" w:cs="Times New Roman"/>
+          <w:sz w:val="24"/>
+          <w:szCs w:val="24"/>
+        </w:rPr>
+        <w:t>can be considered</w:t>
+      </w:r>
+      <w:proofErr w:type="gramEnd"/>
+      <w:r>
+        <w:rPr>
+          <w:rFonts w:ascii="Times New Roman" w:hAnsi="Times New Roman" w:cs="Times New Roman"/>
+          <w:sz w:val="24"/>
+          <w:szCs w:val="24"/>
+        </w:rPr>
+        <w:t xml:space="preserve"> as </w:t>
+      </w:r>
+      <w:r>
+        <w:rPr>
+          <w:rFonts w:ascii="Times New Roman" w:hAnsi="Times New Roman" w:cs="Times New Roman"/>
+          <w:sz w:val="24"/>
+          <w:szCs w:val="24"/>
+        </w:rPr>
+        <w:t>more</w:t>
+      </w:r>
+      <w:r>
+        <w:rPr>
+          <w:rFonts w:ascii="Times New Roman" w:hAnsi="Times New Roman" w:cs="Times New Roman"/>
+          <w:sz w:val="24"/>
+          <w:szCs w:val="24"/>
+        </w:rPr>
+        <w:t xml:space="preserve"> accurate and reliable.</w:t>
+      </w:r>
+    </w:p>
+    <w:p>
+      <w:pPr>
+        <w:ind w:firstLine="720"/>
+        <w:jc w:val="both"/>
+        <w:rPr>
+          <w:rFonts w:ascii="Times New Roman" w:hAnsi="Times New Roman" w:cs="Times New Roman"/>
+          <w:sz w:val="24"/>
+          <w:szCs w:val="24"/>
+        </w:rPr>
+      </w:pPr>
     </w:p>
     <w:p>
       <w:pPr>
@@ -9174,7 +10295,6 @@
           <w:sz w:val="24"/>
           <w:szCs w:val="24"/>
         </w:rPr>
-        <w:lastRenderedPageBreak/>
         <w:t xml:space="preserve">As shown in the above table, </w:t>
       </w:r>
       <w:r>
@@ -9368,12 +10488,24 @@
           <w:szCs w:val="24"/>
         </w:rPr>
       </w:pPr>
-      <w:r>
-        <w:rPr>
-          <w:rFonts w:ascii="Times New Roman" w:hAnsi="Times New Roman" w:cs="Times New Roman"/>
-          <w:sz w:val="24"/>
-          <w:szCs w:val="24"/>
-        </w:rPr>
+    </w:p>
+    <w:p>
+      <w:pPr>
+        <w:ind w:firstLine="720"/>
+        <w:jc w:val="both"/>
+        <w:rPr>
+          <w:rFonts w:ascii="Times New Roman" w:hAnsi="Times New Roman" w:cs="Times New Roman"/>
+          <w:sz w:val="24"/>
+          <w:szCs w:val="24"/>
+        </w:rPr>
+      </w:pPr>
+      <w:r>
+        <w:rPr>
+          <w:rFonts w:ascii="Times New Roman" w:hAnsi="Times New Roman" w:cs="Times New Roman"/>
+          <w:sz w:val="24"/>
+          <w:szCs w:val="24"/>
+        </w:rPr>
+        <w:lastRenderedPageBreak/>
         <w:t xml:space="preserve">The final analysis </w:t>
       </w:r>
       <w:r>
@@ -9447,7 +10579,7 @@
     </w:p>
     <w:tbl>
       <w:tblPr>
-        <w:tblW w:w="8040" w:type="dxa"/>
+        <w:tblW w:w="8429" w:type="dxa"/>
         <w:jc w:val="center"/>
         <w:tblLook w:val="04A0" w:firstRow="1" w:lastRow="0" w:firstColumn="1" w:lastColumn="0" w:noHBand="0" w:noVBand="1"/>
       </w:tblPr>
@@ -9502,7 +10634,7 @@
         </w:tc>
         <w:tc>
           <w:tcPr>
-            <w:tcW w:w="1340" w:type="dxa"/>
+            <w:tcW w:w="1443" w:type="dxa"/>
             <w:tcBorders>
               <w:top w:val="single" w:sz="4" w:space="0" w:color="auto"/>
               <w:left w:val="nil"/>
@@ -9537,7 +10669,7 @@
         </w:tc>
         <w:tc>
           <w:tcPr>
-            <w:tcW w:w="960" w:type="dxa"/>
+            <w:tcW w:w="1136" w:type="dxa"/>
             <w:vMerge w:val="restart"/>
             <w:tcBorders>
               <w:top w:val="single" w:sz="4" w:space="0" w:color="auto"/>
@@ -9609,7 +10741,7 @@
         </w:tc>
         <w:tc>
           <w:tcPr>
-            <w:tcW w:w="1000" w:type="dxa"/>
+            <w:tcW w:w="1110" w:type="dxa"/>
             <w:vMerge w:val="restart"/>
             <w:tcBorders>
               <w:top w:val="single" w:sz="4" w:space="0" w:color="auto"/>
@@ -9714,7 +10846,7 @@
         </w:tc>
         <w:tc>
           <w:tcPr>
-            <w:tcW w:w="1340" w:type="dxa"/>
+            <w:tcW w:w="1443" w:type="dxa"/>
             <w:tcBorders>
               <w:top w:val="nil"/>
               <w:left w:val="nil"/>
@@ -9751,7 +10883,7 @@
         </w:tc>
         <w:tc>
           <w:tcPr>
-            <w:tcW w:w="960" w:type="dxa"/>
+            <w:tcW w:w="1136" w:type="dxa"/>
             <w:vMerge/>
             <w:tcBorders>
               <w:top w:val="single" w:sz="4" w:space="0" w:color="auto"/>
@@ -9801,7 +10933,7 @@
         </w:tc>
         <w:tc>
           <w:tcPr>
-            <w:tcW w:w="1000" w:type="dxa"/>
+            <w:tcW w:w="1110" w:type="dxa"/>
             <w:vMerge/>
             <w:tcBorders>
               <w:top w:val="single" w:sz="4" w:space="0" w:color="auto"/>
@@ -9893,7 +11025,7 @@
         </w:tc>
         <w:tc>
           <w:tcPr>
-            <w:tcW w:w="1340" w:type="dxa"/>
+            <w:tcW w:w="1443" w:type="dxa"/>
             <w:tcBorders>
               <w:top w:val="nil"/>
               <w:left w:val="nil"/>
@@ -9929,7 +11061,7 @@
         </w:tc>
         <w:tc>
           <w:tcPr>
-            <w:tcW w:w="960" w:type="dxa"/>
+            <w:tcW w:w="1136" w:type="dxa"/>
             <w:tcBorders>
               <w:top w:val="nil"/>
               <w:left w:val="nil"/>
@@ -10001,7 +11133,7 @@
         </w:tc>
         <w:tc>
           <w:tcPr>
-            <w:tcW w:w="1000" w:type="dxa"/>
+            <w:tcW w:w="1110" w:type="dxa"/>
             <w:tcBorders>
               <w:top w:val="nil"/>
               <w:left w:val="nil"/>
@@ -10107,7 +11239,7 @@
         </w:tc>
         <w:tc>
           <w:tcPr>
-            <w:tcW w:w="1340" w:type="dxa"/>
+            <w:tcW w:w="1443" w:type="dxa"/>
             <w:tcBorders>
               <w:top w:val="nil"/>
               <w:left w:val="nil"/>
@@ -10143,7 +11275,7 @@
         </w:tc>
         <w:tc>
           <w:tcPr>
-            <w:tcW w:w="960" w:type="dxa"/>
+            <w:tcW w:w="1136" w:type="dxa"/>
             <w:tcBorders>
               <w:top w:val="nil"/>
               <w:left w:val="nil"/>
@@ -10215,7 +11347,7 @@
         </w:tc>
         <w:tc>
           <w:tcPr>
-            <w:tcW w:w="1000" w:type="dxa"/>
+            <w:tcW w:w="1110" w:type="dxa"/>
             <w:tcBorders>
               <w:top w:val="nil"/>
               <w:left w:val="nil"/>
@@ -10281,16 +11413,6 @@
     </w:tbl>
     <w:p>
       <w:pPr>
-        <w:jc w:val="both"/>
-        <w:rPr>
-          <w:rFonts w:ascii="Times New Roman" w:hAnsi="Times New Roman" w:cs="Times New Roman"/>
-          <w:sz w:val="24"/>
-          <w:szCs w:val="24"/>
-        </w:rPr>
-      </w:pPr>
-    </w:p>
-    <w:p>
-      <w:pPr>
         <w:ind w:firstLine="720"/>
         <w:jc w:val="both"/>
         <w:rPr>
@@ -10299,90 +11421,6 @@
           <w:szCs w:val="24"/>
         </w:rPr>
       </w:pPr>
-      <w:r>
-        <w:rPr>
-          <w:rFonts w:ascii="Times New Roman" w:hAnsi="Times New Roman" w:cs="Times New Roman"/>
-          <w:sz w:val="24"/>
-          <w:szCs w:val="24"/>
-        </w:rPr>
-        <w:t>The precision and recall values in the table were calculated using following formulas</w:t>
-      </w:r>
-      <w:r>
-        <w:rPr>
-          <w:rFonts w:ascii="Times New Roman" w:hAnsi="Times New Roman" w:cs="Times New Roman"/>
-          <w:sz w:val="24"/>
-          <w:szCs w:val="24"/>
-        </w:rPr>
-        <w:t xml:space="preserve"> and these parameters describe the performance of the model</w:t>
-      </w:r>
-      <w:r>
-        <w:rPr>
-          <w:rFonts w:ascii="Times New Roman" w:hAnsi="Times New Roman" w:cs="Times New Roman"/>
-          <w:sz w:val="24"/>
-          <w:szCs w:val="24"/>
-        </w:rPr>
-        <w:t>.</w:t>
-      </w:r>
-    </w:p>
-    <w:p>
-      <w:pPr>
-        <w:jc w:val="both"/>
-        <w:rPr>
-          <w:rFonts w:ascii="Times New Roman" w:hAnsi="Times New Roman" w:cs="Times New Roman"/>
-          <w:sz w:val="24"/>
-          <w:szCs w:val="24"/>
-        </w:rPr>
-      </w:pPr>
-      <w:r>
-        <w:rPr>
-          <w:rFonts w:ascii="Times New Roman" w:hAnsi="Times New Roman" w:cs="Times New Roman"/>
-          <w:sz w:val="24"/>
-          <w:szCs w:val="24"/>
-        </w:rPr>
-        <w:t>Precision = True positive / (True positive + False positive)</w:t>
-      </w:r>
-    </w:p>
-    <w:p>
-      <w:pPr>
-        <w:jc w:val="both"/>
-        <w:rPr>
-          <w:rFonts w:ascii="Times New Roman" w:hAnsi="Times New Roman" w:cs="Times New Roman"/>
-          <w:sz w:val="24"/>
-          <w:szCs w:val="24"/>
-        </w:rPr>
-      </w:pPr>
-      <w:r>
-        <w:rPr>
-          <w:rFonts w:ascii="Times New Roman" w:hAnsi="Times New Roman" w:cs="Times New Roman"/>
-          <w:sz w:val="24"/>
-          <w:szCs w:val="24"/>
-        </w:rPr>
-        <w:t>Recall =</w:t>
-      </w:r>
-      <w:r>
-        <w:rPr>
-          <w:rFonts w:ascii="Times New Roman" w:hAnsi="Times New Roman" w:cs="Times New Roman"/>
-          <w:sz w:val="24"/>
-          <w:szCs w:val="24"/>
-        </w:rPr>
-        <w:t xml:space="preserve"> True positive </w:t>
-      </w:r>
-      <w:r>
-        <w:rPr>
-          <w:rFonts w:ascii="Times New Roman" w:hAnsi="Times New Roman" w:cs="Times New Roman"/>
-          <w:sz w:val="24"/>
-          <w:szCs w:val="24"/>
-        </w:rPr>
-        <w:t>/ (</w:t>
-      </w:r>
-      <w:r>
-        <w:rPr>
-          <w:rFonts w:ascii="Times New Roman" w:hAnsi="Times New Roman" w:cs="Times New Roman"/>
-          <w:sz w:val="24"/>
-          <w:szCs w:val="24"/>
-        </w:rPr>
-        <w:t>True positive + False negative)</w:t>
-      </w:r>
     </w:p>
     <w:p>
       <w:pPr>

</xml_diff>